<commit_message>
Ajout du plan de sauvegarde des données en V1
</commit_message>
<xml_diff>
--- a/Dieudonne_Antoine_3_donnees_082025.docx
+++ b/Dieudonne_Antoine_3_donnees_082025.docx
@@ -10,9 +10,6 @@
       <w:bookmarkStart w:id="0" w:name="_oh9gnoyyg7ag"/>
       <w:bookmarkEnd w:id="0"/>
       <w:r>
-        <w:rPr>
-          <w:noProof/>
-        </w:rPr>
         <w:drawing>
           <wp:inline distT="0" distB="0" distL="0" distR="0" wp14:anchorId="14A33E60" wp14:editId="559CACD5">
             <wp:extent cx="5731550" cy="1206367"/>
@@ -59,86 +56,18 @@
     </w:p>
     <w:p>
       <w:pPr>
-        <w:pStyle w:val="Titre3"/>
-      </w:pPr>
-      <w:bookmarkStart w:id="1" w:name="_ftz68ewl6zdf"/>
-      <w:bookmarkEnd w:id="1"/>
-      <w:r>
+        <w:pStyle w:val="Titre1"/>
         <w:rPr>
-          <w:b/>
-          <w:color w:val="142E3D"/>
-          <w:sz w:val="36"/>
-          <w:szCs w:val="36"/>
+          <w:color w:val="215E99" w:themeColor="text2" w:themeTint="BF"/>
+          <w:lang w:val="fr-FR"/>
         </w:rPr>
-        <w:t>1 - Définition des besoins</w:t>
-      </w:r>
-    </w:p>
-    <w:p>
-      <w:pPr>
-        <w:pStyle w:val="Standard"/>
       </w:pPr>
       <w:r>
         <w:rPr>
-          <w:i/>
-          <w:color w:val="B7B7B7"/>
+          <w:color w:val="215E99" w:themeColor="text2" w:themeTint="BF"/>
+          <w:lang w:val="fr-FR"/>
         </w:rPr>
-        <w:t>Décrivez-ici les besoins de l’entreprise en termes de sauvegarde de données.</w:t>
-      </w:r>
-    </w:p>
-    <w:p>
-      <w:pPr>
-        <w:pStyle w:val="Titre3"/>
-      </w:pPr>
-      <w:bookmarkStart w:id="2" w:name="_zfqtcvogfuwx"/>
-      <w:bookmarkEnd w:id="2"/>
-      <w:r>
-        <w:rPr>
-          <w:b/>
-          <w:color w:val="142E3D"/>
-          <w:sz w:val="36"/>
-          <w:szCs w:val="36"/>
-        </w:rPr>
-        <w:t>2 - Solution sélectionnée</w:t>
-      </w:r>
-    </w:p>
-    <w:p>
-      <w:pPr>
-        <w:pStyle w:val="Standard"/>
-      </w:pPr>
-      <w:r>
-        <w:rPr>
-          <w:i/>
-          <w:color w:val="B7B7B7"/>
-        </w:rPr>
-        <w:t>Identifiez ici une solution cohérente en fonction des besoins de l’entreprise.</w:t>
-      </w:r>
-    </w:p>
-    <w:p>
-      <w:pPr>
-        <w:pStyle w:val="Titre3"/>
-      </w:pPr>
-      <w:bookmarkStart w:id="3" w:name="_n258hz5mtn1a"/>
-      <w:bookmarkEnd w:id="3"/>
-      <w:r>
-        <w:rPr>
-          <w:b/>
-          <w:color w:val="142E3D"/>
-          <w:sz w:val="36"/>
-          <w:szCs w:val="36"/>
-        </w:rPr>
-        <w:t>3 - Plan de restauration des données</w:t>
-      </w:r>
-    </w:p>
-    <w:p>
-      <w:pPr>
-        <w:pStyle w:val="Standard"/>
-      </w:pPr>
-      <w:r>
-        <w:rPr>
-          <w:i/>
-          <w:color w:val="B7B7B7"/>
-        </w:rPr>
-        <w:t>Définissez les étapes d’un plan de restauration des données en cas de problème majeur. Ce plan servira notamment pour les exercices de restauration. Exemple :</w:t>
+        <w:t>1. Objectifs</w:t>
       </w:r>
     </w:p>
     <w:p>
@@ -146,31 +75,11 @@
         <w:pStyle w:val="Standard"/>
         <w:numPr>
           <w:ilvl w:val="0"/>
-          <w:numId w:val="2"/>
+          <w:numId w:val="12"/>
         </w:numPr>
       </w:pPr>
       <w:r>
-        <w:rPr>
-          <w:i/>
-          <w:color w:val="B7B7B7"/>
-        </w:rPr>
-        <w:t xml:space="preserve">Étape </w:t>
-      </w:r>
-      <w:proofErr w:type="gramStart"/>
-      <w:r>
-        <w:rPr>
-          <w:i/>
-          <w:color w:val="B7B7B7"/>
-        </w:rPr>
-        <w:t>1:</w:t>
-      </w:r>
-      <w:proofErr w:type="gramEnd"/>
-      <w:r>
-        <w:rPr>
-          <w:i/>
-          <w:color w:val="B7B7B7"/>
-        </w:rPr>
-        <w:t xml:space="preserve"> localiser la dernière sauvegarde en date</w:t>
+        <w:t>Garantir la continuité de service en cas d’incident (panne serveur, attaque, erreur humaine, sinistre).</w:t>
       </w:r>
     </w:p>
     <w:p>
@@ -178,24 +87,798 @@
         <w:pStyle w:val="Standard"/>
         <w:numPr>
           <w:ilvl w:val="0"/>
-          <w:numId w:val="1"/>
+          <w:numId w:val="12"/>
         </w:numPr>
       </w:pPr>
+      <w:r>
+        <w:t>Minimiser la perte de données avec un RPO (</w:t>
+      </w:r>
+      <w:proofErr w:type="spellStart"/>
+      <w:r>
+        <w:t>Recovery</w:t>
+      </w:r>
+      <w:proofErr w:type="spellEnd"/>
+      <w:r>
+        <w:t xml:space="preserve"> Point Objective) acceptable pour l’entreprise.</w:t>
+      </w:r>
+    </w:p>
+    <w:p>
+      <w:pPr>
+        <w:pStyle w:val="Standard"/>
+        <w:numPr>
+          <w:ilvl w:val="0"/>
+          <w:numId w:val="12"/>
+        </w:numPr>
+      </w:pPr>
+      <w:r>
+        <w:t>Réduire le temps de remise en service avec un RTO (</w:t>
+      </w:r>
+      <w:proofErr w:type="spellStart"/>
+      <w:r>
+        <w:t>Recovery</w:t>
+      </w:r>
+      <w:proofErr w:type="spellEnd"/>
+      <w:r>
+        <w:t xml:space="preserve"> Time Objective) réaliste.</w:t>
+      </w:r>
+    </w:p>
+    <w:p>
+      <w:pPr>
+        <w:pStyle w:val="Standard"/>
+        <w:numPr>
+          <w:ilvl w:val="0"/>
+          <w:numId w:val="12"/>
+        </w:numPr>
+      </w:pPr>
+      <w:r>
+        <w:t xml:space="preserve">Respecter la règle du </w:t>
+      </w:r>
+      <w:r>
+        <w:rPr>
+          <w:b/>
+          <w:bCs/>
+        </w:rPr>
+        <w:t>3-2-1</w:t>
+      </w:r>
+      <w:r>
+        <w:t xml:space="preserve"> en matière de sauvegarde.</w:t>
+      </w:r>
+    </w:p>
+    <w:p>
+      <w:pPr>
+        <w:pStyle w:val="Titre1"/>
+        <w:rPr>
+          <w:color w:val="215E99" w:themeColor="text2" w:themeTint="BF"/>
+          <w:lang w:val="fr-FR"/>
+        </w:rPr>
+      </w:pPr>
+      <w:r>
+        <w:rPr>
+          <w:color w:val="215E99" w:themeColor="text2" w:themeTint="BF"/>
+          <w:lang w:val="fr-FR"/>
+        </w:rPr>
+        <w:t>2. Périmètre des données à sauvegarder</w:t>
+      </w:r>
+    </w:p>
+    <w:p>
+      <w:pPr>
+        <w:pStyle w:val="Standard"/>
+        <w:numPr>
+          <w:ilvl w:val="0"/>
+          <w:numId w:val="13"/>
+        </w:numPr>
+      </w:pPr>
+      <w:r>
+        <w:rPr>
+          <w:b/>
+          <w:bCs/>
+        </w:rPr>
+        <w:t>Base de données principale</w:t>
+      </w:r>
+      <w:r>
+        <w:t xml:space="preserve"> : utilisateurs, produits, commandes, paiements.</w:t>
+      </w:r>
+    </w:p>
+    <w:p>
+      <w:pPr>
+        <w:pStyle w:val="Standard"/>
+        <w:numPr>
+          <w:ilvl w:val="0"/>
+          <w:numId w:val="13"/>
+        </w:numPr>
+      </w:pPr>
+      <w:r>
+        <w:rPr>
+          <w:b/>
+          <w:bCs/>
+        </w:rPr>
+        <w:t>Fichiers statiques</w:t>
+      </w:r>
+      <w:r>
+        <w:t xml:space="preserve"> : images produits, modèles 3D (RA).</w:t>
+      </w:r>
+    </w:p>
+    <w:p>
+      <w:pPr>
+        <w:pStyle w:val="Standard"/>
+        <w:numPr>
+          <w:ilvl w:val="0"/>
+          <w:numId w:val="13"/>
+        </w:numPr>
+      </w:pPr>
+      <w:r>
+        <w:rPr>
+          <w:b/>
+          <w:bCs/>
+        </w:rPr>
+        <w:t>Configurations serveur et API</w:t>
+      </w:r>
+      <w:r>
+        <w:t xml:space="preserve"> (reverse proxy, fichiers d’environnement, scripts).</w:t>
+      </w:r>
+    </w:p>
+    <w:p>
+      <w:pPr>
+        <w:pStyle w:val="Standard"/>
+        <w:numPr>
+          <w:ilvl w:val="0"/>
+          <w:numId w:val="13"/>
+        </w:numPr>
+      </w:pPr>
+      <w:r>
+        <w:rPr>
+          <w:b/>
+          <w:bCs/>
+        </w:rPr>
+        <w:t>Logs applicatifs</w:t>
+      </w:r>
+      <w:r>
+        <w:t xml:space="preserve"> utiles au diagnostic.</w:t>
+      </w:r>
+    </w:p>
+    <w:p>
+      <w:pPr>
+        <w:pStyle w:val="Titre1"/>
+        <w:rPr>
+          <w:color w:val="215E99" w:themeColor="text2" w:themeTint="BF"/>
+          <w:lang w:val="fr-FR"/>
+        </w:rPr>
+      </w:pPr>
+      <w:r>
+        <w:rPr>
+          <w:color w:val="215E99" w:themeColor="text2" w:themeTint="BF"/>
+          <w:lang w:val="fr-FR"/>
+        </w:rPr>
+        <w:t>3. Stratégie de sauvegarde</w:t>
+      </w:r>
+    </w:p>
+    <w:p>
+      <w:pPr>
+        <w:pStyle w:val="Titre2"/>
+        <w:rPr>
+          <w:lang w:val="fr-FR"/>
+        </w:rPr>
+      </w:pPr>
+      <w:r>
+        <w:rPr>
+          <w:lang w:val="fr-FR"/>
+        </w:rPr>
+        <w:t>3.1 Fréquence</w:t>
+      </w:r>
+    </w:p>
+    <w:p>
+      <w:pPr>
+        <w:pStyle w:val="Standard"/>
+        <w:numPr>
+          <w:ilvl w:val="0"/>
+          <w:numId w:val="14"/>
+        </w:numPr>
+      </w:pPr>
+      <w:r>
+        <w:rPr>
+          <w:b/>
+          <w:bCs/>
+        </w:rPr>
+        <w:t>Sauvegarde incrémentale</w:t>
+      </w:r>
+      <w:r>
+        <w:t xml:space="preserve"> toutes les </w:t>
+      </w:r>
+      <w:r>
+        <w:rPr>
+          <w:b/>
+          <w:bCs/>
+        </w:rPr>
+        <w:t>6 heures</w:t>
+      </w:r>
+      <w:r>
+        <w:t xml:space="preserve"> (base de données et fichiers critiques).</w:t>
+      </w:r>
+    </w:p>
+    <w:p>
+      <w:pPr>
+        <w:pStyle w:val="Standard"/>
+        <w:numPr>
+          <w:ilvl w:val="0"/>
+          <w:numId w:val="14"/>
+        </w:numPr>
+      </w:pPr>
+      <w:r>
+        <w:rPr>
+          <w:b/>
+          <w:bCs/>
+        </w:rPr>
+        <w:t>Sauvegarde complète</w:t>
+      </w:r>
+      <w:r>
+        <w:t xml:space="preserve"> chaque nuit à 2h00.</w:t>
+      </w:r>
+    </w:p>
+    <w:p>
+      <w:pPr>
+        <w:pStyle w:val="Standard"/>
+        <w:numPr>
+          <w:ilvl w:val="0"/>
+          <w:numId w:val="14"/>
+        </w:numPr>
+      </w:pPr>
+      <w:r>
+        <w:rPr>
+          <w:b/>
+          <w:bCs/>
+        </w:rPr>
+        <w:t>Archivage hebdomadaire</w:t>
+      </w:r>
+      <w:r>
+        <w:t xml:space="preserve"> (dimanche) conservé pour 3 mois.</w:t>
+      </w:r>
+    </w:p>
+    <w:p>
+      <w:pPr>
+        <w:pStyle w:val="Titre2"/>
+        <w:rPr>
+          <w:lang w:val="fr-FR"/>
+        </w:rPr>
+      </w:pPr>
+      <w:r>
+        <w:rPr>
+          <w:lang w:val="fr-FR"/>
+        </w:rPr>
+        <w:t>3.2 Règle 3-2-1</w:t>
+      </w:r>
+    </w:p>
+    <w:p>
+      <w:pPr>
+        <w:pStyle w:val="Standard"/>
+        <w:numPr>
+          <w:ilvl w:val="0"/>
+          <w:numId w:val="15"/>
+        </w:numPr>
+      </w:pPr>
+      <w:r>
+        <w:rPr>
+          <w:b/>
+          <w:bCs/>
+        </w:rPr>
+        <w:t xml:space="preserve">3 </w:t>
+      </w:r>
       <w:proofErr w:type="gramStart"/>
       <w:r>
         <w:rPr>
-          <w:i/>
-          <w:color w:val="B7B7B7"/>
+          <w:b/>
+          <w:bCs/>
         </w:rPr>
-        <w:t>etc</w:t>
+        <w:t>copies</w:t>
+      </w:r>
+      <w:r>
+        <w:t>:</w:t>
       </w:r>
       <w:proofErr w:type="gramEnd"/>
+    </w:p>
+    <w:p>
+      <w:pPr>
+        <w:pStyle w:val="Standard"/>
+        <w:numPr>
+          <w:ilvl w:val="1"/>
+          <w:numId w:val="15"/>
+        </w:numPr>
+      </w:pPr>
+      <w:r>
+        <w:t>Données de production (serveur principal)</w:t>
+      </w:r>
+    </w:p>
+    <w:p>
+      <w:pPr>
+        <w:pStyle w:val="Standard"/>
+        <w:numPr>
+          <w:ilvl w:val="1"/>
+          <w:numId w:val="15"/>
+        </w:numPr>
+      </w:pPr>
+      <w:r>
+        <w:t>Sauvegarde locale (NAS ou serveur de sauvegarde dédié)</w:t>
+      </w:r>
+    </w:p>
+    <w:p>
+      <w:pPr>
+        <w:pStyle w:val="Standard"/>
+        <w:numPr>
+          <w:ilvl w:val="1"/>
+          <w:numId w:val="15"/>
+        </w:numPr>
+      </w:pPr>
+      <w:r>
+        <w:t>Sauvegarde distante (Cloud sécurisé, ex : AWS S3 / Azure Blob / Google Cloud Storage)</w:t>
+      </w:r>
+    </w:p>
+    <w:p>
+      <w:pPr>
+        <w:pStyle w:val="Standard"/>
+        <w:numPr>
+          <w:ilvl w:val="0"/>
+          <w:numId w:val="15"/>
+        </w:numPr>
+      </w:pPr>
       <w:r>
         <w:rPr>
-          <w:i/>
-          <w:color w:val="B7B7B7"/>
+          <w:b/>
+          <w:bCs/>
         </w:rPr>
-        <w:t>…</w:t>
+        <w:t>2 supports différents</w:t>
+      </w:r>
+      <w:r>
+        <w:t xml:space="preserve"> : </w:t>
+      </w:r>
+    </w:p>
+    <w:p>
+      <w:pPr>
+        <w:pStyle w:val="Standard"/>
+        <w:numPr>
+          <w:ilvl w:val="1"/>
+          <w:numId w:val="15"/>
+        </w:numPr>
+      </w:pPr>
+      <w:r>
+        <w:t>D</w:t>
+      </w:r>
+      <w:r>
+        <w:t>isque dur</w:t>
+      </w:r>
+    </w:p>
+    <w:p>
+      <w:pPr>
+        <w:pStyle w:val="Standard"/>
+        <w:numPr>
+          <w:ilvl w:val="1"/>
+          <w:numId w:val="15"/>
+        </w:numPr>
+      </w:pPr>
+      <w:r>
+        <w:t>S</w:t>
+      </w:r>
+      <w:r>
+        <w:t>tockage objet cloud</w:t>
+      </w:r>
+    </w:p>
+    <w:p>
+      <w:pPr>
+        <w:pStyle w:val="Standard"/>
+        <w:numPr>
+          <w:ilvl w:val="0"/>
+          <w:numId w:val="15"/>
+        </w:numPr>
+      </w:pPr>
+      <w:r>
+        <w:rPr>
+          <w:b/>
+          <w:bCs/>
+        </w:rPr>
+        <w:t>1 copie hors site</w:t>
+      </w:r>
+      <w:r>
+        <w:t xml:space="preserve"> : </w:t>
+      </w:r>
+    </w:p>
+    <w:p>
+      <w:pPr>
+        <w:pStyle w:val="Standard"/>
+        <w:numPr>
+          <w:ilvl w:val="1"/>
+          <w:numId w:val="15"/>
+        </w:numPr>
+      </w:pPr>
+      <w:r>
+        <w:t>D</w:t>
+      </w:r>
+      <w:r>
+        <w:t>ans un datacenter cloud situé en Europe (RGPD compliant).</w:t>
+      </w:r>
+    </w:p>
+    <w:p>
+      <w:pPr>
+        <w:pStyle w:val="Titre2"/>
+        <w:rPr>
+          <w:lang w:val="fr-FR"/>
+        </w:rPr>
+      </w:pPr>
+      <w:r>
+        <w:rPr>
+          <w:lang w:val="fr-FR"/>
+        </w:rPr>
+        <w:lastRenderedPageBreak/>
+        <w:t>3.3 Méthodes techniques</w:t>
+      </w:r>
+    </w:p>
+    <w:p>
+      <w:pPr>
+        <w:pStyle w:val="Standard"/>
+        <w:numPr>
+          <w:ilvl w:val="0"/>
+          <w:numId w:val="16"/>
+        </w:numPr>
+      </w:pPr>
+      <w:r>
+        <w:t xml:space="preserve">Base de </w:t>
+      </w:r>
+      <w:proofErr w:type="gramStart"/>
+      <w:r>
+        <w:t>données:</w:t>
+      </w:r>
+      <w:proofErr w:type="gramEnd"/>
+    </w:p>
+    <w:p>
+      <w:pPr>
+        <w:pStyle w:val="Standard"/>
+        <w:numPr>
+          <w:ilvl w:val="1"/>
+          <w:numId w:val="16"/>
+        </w:numPr>
+      </w:pPr>
+      <w:r>
+        <w:t xml:space="preserve">Utilisation d’outils natifs (ex. </w:t>
+      </w:r>
+      <w:proofErr w:type="spellStart"/>
+      <w:r>
+        <w:t>pg_dump</w:t>
+      </w:r>
+      <w:proofErr w:type="spellEnd"/>
+      <w:r>
+        <w:t xml:space="preserve"> / </w:t>
+      </w:r>
+      <w:proofErr w:type="spellStart"/>
+      <w:r>
+        <w:t>pg_basebackup</w:t>
+      </w:r>
+      <w:proofErr w:type="spellEnd"/>
+      <w:r>
+        <w:t xml:space="preserve"> si PostgreSQL).</w:t>
+      </w:r>
+    </w:p>
+    <w:p>
+      <w:pPr>
+        <w:pStyle w:val="Standard"/>
+        <w:numPr>
+          <w:ilvl w:val="1"/>
+          <w:numId w:val="16"/>
+        </w:numPr>
+      </w:pPr>
+      <w:r>
+        <w:t>Compression + chiffrement AES-256 des dumps.</w:t>
+      </w:r>
+    </w:p>
+    <w:p>
+      <w:pPr>
+        <w:pStyle w:val="Standard"/>
+        <w:numPr>
+          <w:ilvl w:val="0"/>
+          <w:numId w:val="16"/>
+        </w:numPr>
+      </w:pPr>
+      <w:r>
+        <w:t>Fichiers statiques :</w:t>
+      </w:r>
+    </w:p>
+    <w:p>
+      <w:pPr>
+        <w:pStyle w:val="Standard"/>
+        <w:numPr>
+          <w:ilvl w:val="1"/>
+          <w:numId w:val="16"/>
+        </w:numPr>
+      </w:pPr>
+      <w:r>
+        <w:t xml:space="preserve">Synchronisation avec </w:t>
+      </w:r>
+      <w:proofErr w:type="spellStart"/>
+      <w:r>
+        <w:t>versionnement</w:t>
+      </w:r>
+      <w:proofErr w:type="spellEnd"/>
+      <w:r>
+        <w:t xml:space="preserve"> (</w:t>
+      </w:r>
+      <w:proofErr w:type="spellStart"/>
+      <w:r>
+        <w:t>rsync</w:t>
+      </w:r>
+      <w:proofErr w:type="spellEnd"/>
+      <w:r>
+        <w:t xml:space="preserve"> + snapshots).</w:t>
+      </w:r>
+    </w:p>
+    <w:p>
+      <w:pPr>
+        <w:pStyle w:val="Standard"/>
+        <w:numPr>
+          <w:ilvl w:val="1"/>
+          <w:numId w:val="16"/>
+        </w:numPr>
+      </w:pPr>
+      <w:r>
+        <w:t>Automatisation via scripts + planification (</w:t>
+      </w:r>
+      <w:proofErr w:type="spellStart"/>
+      <w:r>
+        <w:t>cron</w:t>
+      </w:r>
+      <w:proofErr w:type="spellEnd"/>
+      <w:r>
+        <w:t xml:space="preserve"> ou orchestrateur type Ansible).</w:t>
+      </w:r>
+    </w:p>
+    <w:p>
+      <w:pPr>
+        <w:pStyle w:val="Titre1"/>
+        <w:rPr>
+          <w:color w:val="215E99" w:themeColor="text2" w:themeTint="BF"/>
+          <w:lang w:val="fr-FR"/>
+        </w:rPr>
+      </w:pPr>
+      <w:r>
+        <w:rPr>
+          <w:color w:val="215E99" w:themeColor="text2" w:themeTint="BF"/>
+          <w:lang w:val="fr-FR"/>
+        </w:rPr>
+        <w:t>4. Sécurité des sauvegardes</w:t>
+      </w:r>
+    </w:p>
+    <w:p>
+      <w:pPr>
+        <w:pStyle w:val="Standard"/>
+        <w:numPr>
+          <w:ilvl w:val="0"/>
+          <w:numId w:val="17"/>
+        </w:numPr>
+      </w:pPr>
+      <w:r>
+        <w:t>Chiffrement systématique des sauvegardes (AES-256).</w:t>
+      </w:r>
+    </w:p>
+    <w:p>
+      <w:pPr>
+        <w:pStyle w:val="Standard"/>
+        <w:numPr>
+          <w:ilvl w:val="0"/>
+          <w:numId w:val="17"/>
+        </w:numPr>
+      </w:pPr>
+      <w:r>
+        <w:t>Authentification forte (MFA) pour accéder aux sauvegardes distantes.</w:t>
+      </w:r>
+    </w:p>
+    <w:p>
+      <w:pPr>
+        <w:pStyle w:val="Standard"/>
+        <w:numPr>
+          <w:ilvl w:val="0"/>
+          <w:numId w:val="17"/>
+        </w:numPr>
+      </w:pPr>
+      <w:r>
+        <w:t>Rétention conforme aux contraintes légales (ex. données clients protégées par RGPD).</w:t>
+      </w:r>
+    </w:p>
+    <w:p>
+      <w:pPr>
+        <w:pStyle w:val="Titre1"/>
+        <w:rPr>
+          <w:color w:val="215E99" w:themeColor="text2" w:themeTint="BF"/>
+          <w:lang w:val="fr-FR"/>
+        </w:rPr>
+      </w:pPr>
+      <w:r>
+        <w:rPr>
+          <w:color w:val="215E99" w:themeColor="text2" w:themeTint="BF"/>
+          <w:lang w:val="fr-FR"/>
+        </w:rPr>
+        <w:t>5. Test et validation des sauvegardes</w:t>
+      </w:r>
+    </w:p>
+    <w:p>
+      <w:pPr>
+        <w:pStyle w:val="Standard"/>
+        <w:numPr>
+          <w:ilvl w:val="0"/>
+          <w:numId w:val="18"/>
+        </w:numPr>
+      </w:pPr>
+      <w:r>
+        <w:rPr>
+          <w:b/>
+          <w:bCs/>
+        </w:rPr>
+        <w:t>Vérification automatique</w:t>
+      </w:r>
+      <w:r>
+        <w:t xml:space="preserve"> après chaque sauvegarde (checksum, intégrité).</w:t>
+      </w:r>
+    </w:p>
+    <w:p>
+      <w:pPr>
+        <w:pStyle w:val="Standard"/>
+        <w:numPr>
+          <w:ilvl w:val="0"/>
+          <w:numId w:val="18"/>
+        </w:numPr>
+      </w:pPr>
+      <w:r>
+        <w:rPr>
+          <w:b/>
+          <w:bCs/>
+        </w:rPr>
+        <w:t>Test de restauration complet</w:t>
+      </w:r>
+      <w:r>
+        <w:t xml:space="preserve"> effectué :</w:t>
+      </w:r>
+    </w:p>
+    <w:p>
+      <w:pPr>
+        <w:pStyle w:val="Standard"/>
+        <w:numPr>
+          <w:ilvl w:val="0"/>
+          <w:numId w:val="18"/>
+        </w:numPr>
+      </w:pPr>
+      <w:r>
+        <w:t>Mensuellement en préproduction.</w:t>
+      </w:r>
+    </w:p>
+    <w:p>
+      <w:pPr>
+        <w:pStyle w:val="Standard"/>
+        <w:numPr>
+          <w:ilvl w:val="0"/>
+          <w:numId w:val="18"/>
+        </w:numPr>
+      </w:pPr>
+      <w:r>
+        <w:t>Trimestriellement en production simulée.</w:t>
+      </w:r>
+    </w:p>
+    <w:p>
+      <w:pPr>
+        <w:pStyle w:val="Titre1"/>
+        <w:rPr>
+          <w:color w:val="215E99" w:themeColor="text2" w:themeTint="BF"/>
+          <w:lang w:val="fr-FR"/>
+        </w:rPr>
+      </w:pPr>
+      <w:r>
+        <w:rPr>
+          <w:color w:val="215E99" w:themeColor="text2" w:themeTint="BF"/>
+          <w:lang w:val="fr-FR"/>
+        </w:rPr>
+        <w:t>6. Gouvernance et responsabilités</w:t>
+      </w:r>
+    </w:p>
+    <w:p>
+      <w:pPr>
+        <w:pStyle w:val="Standard"/>
+        <w:numPr>
+          <w:ilvl w:val="0"/>
+          <w:numId w:val="24"/>
+        </w:numPr>
+      </w:pPr>
+      <w:r>
+        <w:rPr>
+          <w:b/>
+          <w:bCs/>
+        </w:rPr>
+        <w:t>Administrateur système</w:t>
+      </w:r>
+      <w:r>
+        <w:t xml:space="preserve"> : configuration et supervision des sauvegardes.</w:t>
+      </w:r>
+    </w:p>
+    <w:p>
+      <w:pPr>
+        <w:pStyle w:val="Standard"/>
+        <w:numPr>
+          <w:ilvl w:val="0"/>
+          <w:numId w:val="24"/>
+        </w:numPr>
+      </w:pPr>
+      <w:r>
+        <w:rPr>
+          <w:b/>
+          <w:bCs/>
+        </w:rPr>
+        <w:t>CTO / Responsable technique</w:t>
+      </w:r>
+      <w:r>
+        <w:t xml:space="preserve"> : validation et audit des tests de restauration.</w:t>
+      </w:r>
+    </w:p>
+    <w:p>
+      <w:pPr>
+        <w:pStyle w:val="Standard"/>
+        <w:numPr>
+          <w:ilvl w:val="0"/>
+          <w:numId w:val="24"/>
+        </w:numPr>
+      </w:pPr>
+      <w:r>
+        <w:rPr>
+          <w:b/>
+          <w:bCs/>
+        </w:rPr>
+        <w:t>DPO (si applicable)</w:t>
+      </w:r>
+      <w:r>
+        <w:t xml:space="preserve"> : contrôle du respect RGPD.</w:t>
+      </w:r>
+    </w:p>
+    <w:p>
+      <w:pPr>
+        <w:pStyle w:val="Titre1"/>
+        <w:rPr>
+          <w:color w:val="215E99" w:themeColor="text2" w:themeTint="BF"/>
+          <w:lang w:val="fr-FR"/>
+        </w:rPr>
+      </w:pPr>
+      <w:r>
+        <w:rPr>
+          <w:color w:val="215E99" w:themeColor="text2" w:themeTint="BF"/>
+          <w:lang w:val="fr-FR"/>
+        </w:rPr>
+        <w:t>7. Indicateurs de suivi (KPI)</w:t>
+      </w:r>
+    </w:p>
+    <w:p>
+      <w:pPr>
+        <w:pStyle w:val="Standard"/>
+        <w:numPr>
+          <w:ilvl w:val="0"/>
+          <w:numId w:val="23"/>
+        </w:numPr>
+      </w:pPr>
+      <w:r>
+        <w:t>Taux de succès des sauvegardes (%)</w:t>
+      </w:r>
+    </w:p>
+    <w:p>
+      <w:pPr>
+        <w:pStyle w:val="Standard"/>
+        <w:numPr>
+          <w:ilvl w:val="0"/>
+          <w:numId w:val="23"/>
+        </w:numPr>
+      </w:pPr>
+      <w:r>
+        <w:t>Temps moyen de restauration (RTO mesuré)</w:t>
+      </w:r>
+    </w:p>
+    <w:p>
+      <w:pPr>
+        <w:pStyle w:val="Standard"/>
+        <w:numPr>
+          <w:ilvl w:val="0"/>
+          <w:numId w:val="23"/>
+        </w:numPr>
+      </w:pPr>
+      <w:r>
+        <w:t>Âge moyen de la dernière sauvegarde exploitable (RPO)</w:t>
       </w:r>
     </w:p>
     <w:sectPr>
@@ -252,6 +935,417 @@
 <file path=word/numbering.xml><?xml version="1.0" encoding="utf-8"?>
 <w:numbering xmlns:wpc="http://schemas.microsoft.com/office/word/2010/wordprocessingCanvas" xmlns:cx="http://schemas.microsoft.com/office/drawing/2014/chartex" xmlns:cx1="http://schemas.microsoft.com/office/drawing/2015/9/8/chartex" xmlns:cx2="http://schemas.microsoft.com/office/drawing/2015/10/21/chartex" xmlns:cx3="http://schemas.microsoft.com/office/drawing/2016/5/9/chartex" xmlns:cx4="http://schemas.microsoft.com/office/drawing/2016/5/10/chartex" xmlns:cx5="http://schemas.microsoft.com/office/drawing/2016/5/11/chartex" xmlns:cx6="http://schemas.microsoft.com/office/drawing/2016/5/12/chartex" xmlns:cx7="http://schemas.microsoft.com/office/drawing/2016/5/13/chartex" xmlns:cx8="http://schemas.microsoft.com/office/drawing/2016/5/14/chartex" xmlns:mc="http://schemas.openxmlformats.org/markup-compatibility/2006" xmlns:aink="http://schemas.microsoft.com/office/drawing/2016/ink" xmlns:am3d="http://schemas.microsoft.com/office/drawing/2017/model3d" xmlns:o="urn:schemas-microsoft-com:office:office" xmlns:oel="http://schemas.microsoft.com/office/2019/extlst" xmlns:r="http://schemas.openxmlformats.org/officeDocument/2006/relationships" xmlns:m="http://schemas.openxmlformats.org/officeDocument/2006/math" xmlns:v="urn:schemas-microsoft-com:vml" xmlns:wp14="http://schemas.microsoft.com/office/word/2010/wordprocessingDrawing" xmlns:wp="http://schemas.openxmlformats.org/drawingml/2006/wordprocessingDrawing" xmlns:w10="urn:schemas-microsoft-com:office:word" xmlns:w="http://schemas.openxmlformats.org/wordprocessingml/2006/main" xmlns:w14="http://schemas.microsoft.com/office/word/2010/wordml" xmlns:w15="http://schemas.microsoft.com/office/word/2012/wordml" xmlns:w16cex="http://schemas.microsoft.com/office/word/2018/wordml/cex" xmlns:w16cid="http://schemas.microsoft.com/office/word/2016/wordml/cid" xmlns:w16="http://schemas.microsoft.com/office/word/2018/wordml" xmlns:w16du="http://schemas.microsoft.com/office/word/2023/wordml/word16du" xmlns:w16sdtdh="http://schemas.microsoft.com/office/word/2020/wordml/sdtdatahash" xmlns:w16sdtfl="http://schemas.microsoft.com/office/word/2024/wordml/sdtformatlock" xmlns:w16se="http://schemas.microsoft.com/office/word/2015/wordml/symex" xmlns:wpg="http://schemas.microsoft.com/office/word/2010/wordprocessingGroup" xmlns:wpi="http://schemas.microsoft.com/office/word/2010/wordprocessingInk" xmlns:wne="http://schemas.microsoft.com/office/word/2006/wordml" xmlns:wps="http://schemas.microsoft.com/office/word/2010/wordprocessingShape" mc:Ignorable="w14 w15 w16se w16cid w16 w16cex w16sdtdh w16sdtfl w16du wp14">
   <w:abstractNum w:abstractNumId="0" w15:restartNumberingAfterBreak="0">
+    <w:nsid w:val="08A95A94"/>
+    <w:multiLevelType w:val="multilevel"/>
+    <w:tmpl w:val="7890974E"/>
+    <w:lvl w:ilvl="0">
+      <w:start w:val="1"/>
+      <w:numFmt w:val="bullet"/>
+      <w:lvlText w:val=""/>
+      <w:lvlJc w:val="left"/>
+      <w:pPr>
+        <w:tabs>
+          <w:tab w:val="num" w:pos="720"/>
+        </w:tabs>
+        <w:ind w:left="720" w:hanging="360"/>
+      </w:pPr>
+      <w:rPr>
+        <w:rFonts w:ascii="Symbol" w:hAnsi="Symbol" w:hint="default"/>
+        <w:sz w:val="20"/>
+      </w:rPr>
+    </w:lvl>
+    <w:lvl w:ilvl="1" w:tentative="1">
+      <w:start w:val="1"/>
+      <w:numFmt w:val="bullet"/>
+      <w:lvlText w:val="o"/>
+      <w:lvlJc w:val="left"/>
+      <w:pPr>
+        <w:tabs>
+          <w:tab w:val="num" w:pos="1440"/>
+        </w:tabs>
+        <w:ind w:left="1440" w:hanging="360"/>
+      </w:pPr>
+      <w:rPr>
+        <w:rFonts w:ascii="Courier New" w:hAnsi="Courier New" w:hint="default"/>
+        <w:sz w:val="20"/>
+      </w:rPr>
+    </w:lvl>
+    <w:lvl w:ilvl="2" w:tentative="1">
+      <w:start w:val="1"/>
+      <w:numFmt w:val="bullet"/>
+      <w:lvlText w:val=""/>
+      <w:lvlJc w:val="left"/>
+      <w:pPr>
+        <w:tabs>
+          <w:tab w:val="num" w:pos="2160"/>
+        </w:tabs>
+        <w:ind w:left="2160" w:hanging="360"/>
+      </w:pPr>
+      <w:rPr>
+        <w:rFonts w:ascii="Wingdings" w:hAnsi="Wingdings" w:hint="default"/>
+        <w:sz w:val="20"/>
+      </w:rPr>
+    </w:lvl>
+    <w:lvl w:ilvl="3" w:tentative="1">
+      <w:start w:val="1"/>
+      <w:numFmt w:val="bullet"/>
+      <w:lvlText w:val=""/>
+      <w:lvlJc w:val="left"/>
+      <w:pPr>
+        <w:tabs>
+          <w:tab w:val="num" w:pos="2880"/>
+        </w:tabs>
+        <w:ind w:left="2880" w:hanging="360"/>
+      </w:pPr>
+      <w:rPr>
+        <w:rFonts w:ascii="Wingdings" w:hAnsi="Wingdings" w:hint="default"/>
+        <w:sz w:val="20"/>
+      </w:rPr>
+    </w:lvl>
+    <w:lvl w:ilvl="4" w:tentative="1">
+      <w:start w:val="1"/>
+      <w:numFmt w:val="bullet"/>
+      <w:lvlText w:val=""/>
+      <w:lvlJc w:val="left"/>
+      <w:pPr>
+        <w:tabs>
+          <w:tab w:val="num" w:pos="3600"/>
+        </w:tabs>
+        <w:ind w:left="3600" w:hanging="360"/>
+      </w:pPr>
+      <w:rPr>
+        <w:rFonts w:ascii="Wingdings" w:hAnsi="Wingdings" w:hint="default"/>
+        <w:sz w:val="20"/>
+      </w:rPr>
+    </w:lvl>
+    <w:lvl w:ilvl="5" w:tentative="1">
+      <w:start w:val="1"/>
+      <w:numFmt w:val="bullet"/>
+      <w:lvlText w:val=""/>
+      <w:lvlJc w:val="left"/>
+      <w:pPr>
+        <w:tabs>
+          <w:tab w:val="num" w:pos="4320"/>
+        </w:tabs>
+        <w:ind w:left="4320" w:hanging="360"/>
+      </w:pPr>
+      <w:rPr>
+        <w:rFonts w:ascii="Wingdings" w:hAnsi="Wingdings" w:hint="default"/>
+        <w:sz w:val="20"/>
+      </w:rPr>
+    </w:lvl>
+    <w:lvl w:ilvl="6" w:tentative="1">
+      <w:start w:val="1"/>
+      <w:numFmt w:val="bullet"/>
+      <w:lvlText w:val=""/>
+      <w:lvlJc w:val="left"/>
+      <w:pPr>
+        <w:tabs>
+          <w:tab w:val="num" w:pos="5040"/>
+        </w:tabs>
+        <w:ind w:left="5040" w:hanging="360"/>
+      </w:pPr>
+      <w:rPr>
+        <w:rFonts w:ascii="Wingdings" w:hAnsi="Wingdings" w:hint="default"/>
+        <w:sz w:val="20"/>
+      </w:rPr>
+    </w:lvl>
+    <w:lvl w:ilvl="7" w:tentative="1">
+      <w:start w:val="1"/>
+      <w:numFmt w:val="bullet"/>
+      <w:lvlText w:val=""/>
+      <w:lvlJc w:val="left"/>
+      <w:pPr>
+        <w:tabs>
+          <w:tab w:val="num" w:pos="5760"/>
+        </w:tabs>
+        <w:ind w:left="5760" w:hanging="360"/>
+      </w:pPr>
+      <w:rPr>
+        <w:rFonts w:ascii="Wingdings" w:hAnsi="Wingdings" w:hint="default"/>
+        <w:sz w:val="20"/>
+      </w:rPr>
+    </w:lvl>
+    <w:lvl w:ilvl="8" w:tentative="1">
+      <w:start w:val="1"/>
+      <w:numFmt w:val="bullet"/>
+      <w:lvlText w:val=""/>
+      <w:lvlJc w:val="left"/>
+      <w:pPr>
+        <w:tabs>
+          <w:tab w:val="num" w:pos="6480"/>
+        </w:tabs>
+        <w:ind w:left="6480" w:hanging="360"/>
+      </w:pPr>
+      <w:rPr>
+        <w:rFonts w:ascii="Wingdings" w:hAnsi="Wingdings" w:hint="default"/>
+        <w:sz w:val="20"/>
+      </w:rPr>
+    </w:lvl>
+  </w:abstractNum>
+  <w:abstractNum w:abstractNumId="1" w15:restartNumberingAfterBreak="0">
+    <w:nsid w:val="08E26C68"/>
+    <w:multiLevelType w:val="multilevel"/>
+    <w:tmpl w:val="63D0A842"/>
+    <w:lvl w:ilvl="0">
+      <w:start w:val="1"/>
+      <w:numFmt w:val="bullet"/>
+      <w:lvlText w:val=""/>
+      <w:lvlJc w:val="left"/>
+      <w:pPr>
+        <w:tabs>
+          <w:tab w:val="num" w:pos="720"/>
+        </w:tabs>
+        <w:ind w:left="720" w:hanging="360"/>
+      </w:pPr>
+      <w:rPr>
+        <w:rFonts w:ascii="Symbol" w:hAnsi="Symbol" w:hint="default"/>
+        <w:sz w:val="20"/>
+      </w:rPr>
+    </w:lvl>
+    <w:lvl w:ilvl="1">
+      <w:start w:val="1"/>
+      <w:numFmt w:val="bullet"/>
+      <w:lvlText w:val="o"/>
+      <w:lvlJc w:val="left"/>
+      <w:pPr>
+        <w:tabs>
+          <w:tab w:val="num" w:pos="1440"/>
+        </w:tabs>
+        <w:ind w:left="1440" w:hanging="360"/>
+      </w:pPr>
+      <w:rPr>
+        <w:rFonts w:ascii="Courier New" w:hAnsi="Courier New" w:hint="default"/>
+        <w:sz w:val="20"/>
+      </w:rPr>
+    </w:lvl>
+    <w:lvl w:ilvl="2" w:tentative="1">
+      <w:start w:val="1"/>
+      <w:numFmt w:val="bullet"/>
+      <w:lvlText w:val=""/>
+      <w:lvlJc w:val="left"/>
+      <w:pPr>
+        <w:tabs>
+          <w:tab w:val="num" w:pos="2160"/>
+        </w:tabs>
+        <w:ind w:left="2160" w:hanging="360"/>
+      </w:pPr>
+      <w:rPr>
+        <w:rFonts w:ascii="Wingdings" w:hAnsi="Wingdings" w:hint="default"/>
+        <w:sz w:val="20"/>
+      </w:rPr>
+    </w:lvl>
+    <w:lvl w:ilvl="3" w:tentative="1">
+      <w:start w:val="1"/>
+      <w:numFmt w:val="bullet"/>
+      <w:lvlText w:val=""/>
+      <w:lvlJc w:val="left"/>
+      <w:pPr>
+        <w:tabs>
+          <w:tab w:val="num" w:pos="2880"/>
+        </w:tabs>
+        <w:ind w:left="2880" w:hanging="360"/>
+      </w:pPr>
+      <w:rPr>
+        <w:rFonts w:ascii="Wingdings" w:hAnsi="Wingdings" w:hint="default"/>
+        <w:sz w:val="20"/>
+      </w:rPr>
+    </w:lvl>
+    <w:lvl w:ilvl="4" w:tentative="1">
+      <w:start w:val="1"/>
+      <w:numFmt w:val="bullet"/>
+      <w:lvlText w:val=""/>
+      <w:lvlJc w:val="left"/>
+      <w:pPr>
+        <w:tabs>
+          <w:tab w:val="num" w:pos="3600"/>
+        </w:tabs>
+        <w:ind w:left="3600" w:hanging="360"/>
+      </w:pPr>
+      <w:rPr>
+        <w:rFonts w:ascii="Wingdings" w:hAnsi="Wingdings" w:hint="default"/>
+        <w:sz w:val="20"/>
+      </w:rPr>
+    </w:lvl>
+    <w:lvl w:ilvl="5" w:tentative="1">
+      <w:start w:val="1"/>
+      <w:numFmt w:val="bullet"/>
+      <w:lvlText w:val=""/>
+      <w:lvlJc w:val="left"/>
+      <w:pPr>
+        <w:tabs>
+          <w:tab w:val="num" w:pos="4320"/>
+        </w:tabs>
+        <w:ind w:left="4320" w:hanging="360"/>
+      </w:pPr>
+      <w:rPr>
+        <w:rFonts w:ascii="Wingdings" w:hAnsi="Wingdings" w:hint="default"/>
+        <w:sz w:val="20"/>
+      </w:rPr>
+    </w:lvl>
+    <w:lvl w:ilvl="6" w:tentative="1">
+      <w:start w:val="1"/>
+      <w:numFmt w:val="bullet"/>
+      <w:lvlText w:val=""/>
+      <w:lvlJc w:val="left"/>
+      <w:pPr>
+        <w:tabs>
+          <w:tab w:val="num" w:pos="5040"/>
+        </w:tabs>
+        <w:ind w:left="5040" w:hanging="360"/>
+      </w:pPr>
+      <w:rPr>
+        <w:rFonts w:ascii="Wingdings" w:hAnsi="Wingdings" w:hint="default"/>
+        <w:sz w:val="20"/>
+      </w:rPr>
+    </w:lvl>
+    <w:lvl w:ilvl="7" w:tentative="1">
+      <w:start w:val="1"/>
+      <w:numFmt w:val="bullet"/>
+      <w:lvlText w:val=""/>
+      <w:lvlJc w:val="left"/>
+      <w:pPr>
+        <w:tabs>
+          <w:tab w:val="num" w:pos="5760"/>
+        </w:tabs>
+        <w:ind w:left="5760" w:hanging="360"/>
+      </w:pPr>
+      <w:rPr>
+        <w:rFonts w:ascii="Wingdings" w:hAnsi="Wingdings" w:hint="default"/>
+        <w:sz w:val="20"/>
+      </w:rPr>
+    </w:lvl>
+    <w:lvl w:ilvl="8" w:tentative="1">
+      <w:start w:val="1"/>
+      <w:numFmt w:val="bullet"/>
+      <w:lvlText w:val=""/>
+      <w:lvlJc w:val="left"/>
+      <w:pPr>
+        <w:tabs>
+          <w:tab w:val="num" w:pos="6480"/>
+        </w:tabs>
+        <w:ind w:left="6480" w:hanging="360"/>
+      </w:pPr>
+      <w:rPr>
+        <w:rFonts w:ascii="Wingdings" w:hAnsi="Wingdings" w:hint="default"/>
+        <w:sz w:val="20"/>
+      </w:rPr>
+    </w:lvl>
+  </w:abstractNum>
+  <w:abstractNum w:abstractNumId="2" w15:restartNumberingAfterBreak="0">
+    <w:nsid w:val="10327272"/>
+    <w:multiLevelType w:val="hybridMultilevel"/>
+    <w:tmpl w:val="A6FA7924"/>
+    <w:lvl w:ilvl="0" w:tplc="04090001">
+      <w:start w:val="1"/>
+      <w:numFmt w:val="bullet"/>
+      <w:lvlText w:val=""/>
+      <w:lvlJc w:val="left"/>
+      <w:pPr>
+        <w:ind w:left="1080" w:hanging="360"/>
+      </w:pPr>
+      <w:rPr>
+        <w:rFonts w:ascii="Symbol" w:hAnsi="Symbol" w:hint="default"/>
+      </w:rPr>
+    </w:lvl>
+    <w:lvl w:ilvl="1" w:tplc="04090003">
+      <w:start w:val="1"/>
+      <w:numFmt w:val="bullet"/>
+      <w:lvlText w:val="o"/>
+      <w:lvlJc w:val="left"/>
+      <w:pPr>
+        <w:ind w:left="1800" w:hanging="360"/>
+      </w:pPr>
+      <w:rPr>
+        <w:rFonts w:ascii="Courier New" w:hAnsi="Courier New" w:cs="Courier New" w:hint="default"/>
+      </w:rPr>
+    </w:lvl>
+    <w:lvl w:ilvl="2" w:tplc="04090005" w:tentative="1">
+      <w:start w:val="1"/>
+      <w:numFmt w:val="bullet"/>
+      <w:lvlText w:val=""/>
+      <w:lvlJc w:val="left"/>
+      <w:pPr>
+        <w:ind w:left="2520" w:hanging="360"/>
+      </w:pPr>
+      <w:rPr>
+        <w:rFonts w:ascii="Wingdings" w:hAnsi="Wingdings" w:hint="default"/>
+      </w:rPr>
+    </w:lvl>
+    <w:lvl w:ilvl="3" w:tplc="04090001" w:tentative="1">
+      <w:start w:val="1"/>
+      <w:numFmt w:val="bullet"/>
+      <w:lvlText w:val=""/>
+      <w:lvlJc w:val="left"/>
+      <w:pPr>
+        <w:ind w:left="3240" w:hanging="360"/>
+      </w:pPr>
+      <w:rPr>
+        <w:rFonts w:ascii="Symbol" w:hAnsi="Symbol" w:hint="default"/>
+      </w:rPr>
+    </w:lvl>
+    <w:lvl w:ilvl="4" w:tplc="04090003" w:tentative="1">
+      <w:start w:val="1"/>
+      <w:numFmt w:val="bullet"/>
+      <w:lvlText w:val="o"/>
+      <w:lvlJc w:val="left"/>
+      <w:pPr>
+        <w:ind w:left="3960" w:hanging="360"/>
+      </w:pPr>
+      <w:rPr>
+        <w:rFonts w:ascii="Courier New" w:hAnsi="Courier New" w:cs="Courier New" w:hint="default"/>
+      </w:rPr>
+    </w:lvl>
+    <w:lvl w:ilvl="5" w:tplc="04090005" w:tentative="1">
+      <w:start w:val="1"/>
+      <w:numFmt w:val="bullet"/>
+      <w:lvlText w:val=""/>
+      <w:lvlJc w:val="left"/>
+      <w:pPr>
+        <w:ind w:left="4680" w:hanging="360"/>
+      </w:pPr>
+      <w:rPr>
+        <w:rFonts w:ascii="Wingdings" w:hAnsi="Wingdings" w:hint="default"/>
+      </w:rPr>
+    </w:lvl>
+    <w:lvl w:ilvl="6" w:tplc="04090001" w:tentative="1">
+      <w:start w:val="1"/>
+      <w:numFmt w:val="bullet"/>
+      <w:lvlText w:val=""/>
+      <w:lvlJc w:val="left"/>
+      <w:pPr>
+        <w:ind w:left="5400" w:hanging="360"/>
+      </w:pPr>
+      <w:rPr>
+        <w:rFonts w:ascii="Symbol" w:hAnsi="Symbol" w:hint="default"/>
+      </w:rPr>
+    </w:lvl>
+    <w:lvl w:ilvl="7" w:tplc="04090003" w:tentative="1">
+      <w:start w:val="1"/>
+      <w:numFmt w:val="bullet"/>
+      <w:lvlText w:val="o"/>
+      <w:lvlJc w:val="left"/>
+      <w:pPr>
+        <w:ind w:left="6120" w:hanging="360"/>
+      </w:pPr>
+      <w:rPr>
+        <w:rFonts w:ascii="Courier New" w:hAnsi="Courier New" w:cs="Courier New" w:hint="default"/>
+      </w:rPr>
+    </w:lvl>
+    <w:lvl w:ilvl="8" w:tplc="04090005" w:tentative="1">
+      <w:start w:val="1"/>
+      <w:numFmt w:val="bullet"/>
+      <w:lvlText w:val=""/>
+      <w:lvlJc w:val="left"/>
+      <w:pPr>
+        <w:ind w:left="6840" w:hanging="360"/>
+      </w:pPr>
+      <w:rPr>
+        <w:rFonts w:ascii="Wingdings" w:hAnsi="Wingdings" w:hint="default"/>
+      </w:rPr>
+    </w:lvl>
+  </w:abstractNum>
+  <w:abstractNum w:abstractNumId="3" w15:restartNumberingAfterBreak="0">
     <w:nsid w:val="13584E9B"/>
     <w:multiLevelType w:val="multilevel"/>
     <w:tmpl w:val="C762902E"/>
@@ -356,12 +1450,2148 @@
       </w:rPr>
     </w:lvl>
   </w:abstractNum>
+  <w:abstractNum w:abstractNumId="4" w15:restartNumberingAfterBreak="0">
+    <w:nsid w:val="20214998"/>
+    <w:multiLevelType w:val="hybridMultilevel"/>
+    <w:tmpl w:val="1DA21D92"/>
+    <w:lvl w:ilvl="0" w:tplc="04090001">
+      <w:start w:val="1"/>
+      <w:numFmt w:val="bullet"/>
+      <w:lvlText w:val=""/>
+      <w:lvlJc w:val="left"/>
+      <w:pPr>
+        <w:ind w:left="1080" w:hanging="360"/>
+      </w:pPr>
+      <w:rPr>
+        <w:rFonts w:ascii="Symbol" w:hAnsi="Symbol" w:hint="default"/>
+      </w:rPr>
+    </w:lvl>
+    <w:lvl w:ilvl="1" w:tplc="04090003">
+      <w:start w:val="1"/>
+      <w:numFmt w:val="bullet"/>
+      <w:lvlText w:val="o"/>
+      <w:lvlJc w:val="left"/>
+      <w:pPr>
+        <w:ind w:left="1800" w:hanging="360"/>
+      </w:pPr>
+      <w:rPr>
+        <w:rFonts w:ascii="Courier New" w:hAnsi="Courier New" w:cs="Courier New" w:hint="default"/>
+      </w:rPr>
+    </w:lvl>
+    <w:lvl w:ilvl="2" w:tplc="04090005" w:tentative="1">
+      <w:start w:val="1"/>
+      <w:numFmt w:val="bullet"/>
+      <w:lvlText w:val=""/>
+      <w:lvlJc w:val="left"/>
+      <w:pPr>
+        <w:ind w:left="2520" w:hanging="360"/>
+      </w:pPr>
+      <w:rPr>
+        <w:rFonts w:ascii="Wingdings" w:hAnsi="Wingdings" w:hint="default"/>
+      </w:rPr>
+    </w:lvl>
+    <w:lvl w:ilvl="3" w:tplc="04090001" w:tentative="1">
+      <w:start w:val="1"/>
+      <w:numFmt w:val="bullet"/>
+      <w:lvlText w:val=""/>
+      <w:lvlJc w:val="left"/>
+      <w:pPr>
+        <w:ind w:left="3240" w:hanging="360"/>
+      </w:pPr>
+      <w:rPr>
+        <w:rFonts w:ascii="Symbol" w:hAnsi="Symbol" w:hint="default"/>
+      </w:rPr>
+    </w:lvl>
+    <w:lvl w:ilvl="4" w:tplc="04090003" w:tentative="1">
+      <w:start w:val="1"/>
+      <w:numFmt w:val="bullet"/>
+      <w:lvlText w:val="o"/>
+      <w:lvlJc w:val="left"/>
+      <w:pPr>
+        <w:ind w:left="3960" w:hanging="360"/>
+      </w:pPr>
+      <w:rPr>
+        <w:rFonts w:ascii="Courier New" w:hAnsi="Courier New" w:cs="Courier New" w:hint="default"/>
+      </w:rPr>
+    </w:lvl>
+    <w:lvl w:ilvl="5" w:tplc="04090005" w:tentative="1">
+      <w:start w:val="1"/>
+      <w:numFmt w:val="bullet"/>
+      <w:lvlText w:val=""/>
+      <w:lvlJc w:val="left"/>
+      <w:pPr>
+        <w:ind w:left="4680" w:hanging="360"/>
+      </w:pPr>
+      <w:rPr>
+        <w:rFonts w:ascii="Wingdings" w:hAnsi="Wingdings" w:hint="default"/>
+      </w:rPr>
+    </w:lvl>
+    <w:lvl w:ilvl="6" w:tplc="04090001" w:tentative="1">
+      <w:start w:val="1"/>
+      <w:numFmt w:val="bullet"/>
+      <w:lvlText w:val=""/>
+      <w:lvlJc w:val="left"/>
+      <w:pPr>
+        <w:ind w:left="5400" w:hanging="360"/>
+      </w:pPr>
+      <w:rPr>
+        <w:rFonts w:ascii="Symbol" w:hAnsi="Symbol" w:hint="default"/>
+      </w:rPr>
+    </w:lvl>
+    <w:lvl w:ilvl="7" w:tplc="04090003" w:tentative="1">
+      <w:start w:val="1"/>
+      <w:numFmt w:val="bullet"/>
+      <w:lvlText w:val="o"/>
+      <w:lvlJc w:val="left"/>
+      <w:pPr>
+        <w:ind w:left="6120" w:hanging="360"/>
+      </w:pPr>
+      <w:rPr>
+        <w:rFonts w:ascii="Courier New" w:hAnsi="Courier New" w:cs="Courier New" w:hint="default"/>
+      </w:rPr>
+    </w:lvl>
+    <w:lvl w:ilvl="8" w:tplc="04090005" w:tentative="1">
+      <w:start w:val="1"/>
+      <w:numFmt w:val="bullet"/>
+      <w:lvlText w:val=""/>
+      <w:lvlJc w:val="left"/>
+      <w:pPr>
+        <w:ind w:left="6840" w:hanging="360"/>
+      </w:pPr>
+      <w:rPr>
+        <w:rFonts w:ascii="Wingdings" w:hAnsi="Wingdings" w:hint="default"/>
+      </w:rPr>
+    </w:lvl>
+  </w:abstractNum>
+  <w:abstractNum w:abstractNumId="5" w15:restartNumberingAfterBreak="0">
+    <w:nsid w:val="256D7FC7"/>
+    <w:multiLevelType w:val="hybridMultilevel"/>
+    <w:tmpl w:val="7D0216BA"/>
+    <w:lvl w:ilvl="0" w:tplc="04090001">
+      <w:start w:val="1"/>
+      <w:numFmt w:val="bullet"/>
+      <w:lvlText w:val=""/>
+      <w:lvlJc w:val="left"/>
+      <w:pPr>
+        <w:ind w:left="1080" w:hanging="360"/>
+      </w:pPr>
+      <w:rPr>
+        <w:rFonts w:ascii="Symbol" w:hAnsi="Symbol" w:hint="default"/>
+      </w:rPr>
+    </w:lvl>
+    <w:lvl w:ilvl="1" w:tplc="04090003" w:tentative="1">
+      <w:start w:val="1"/>
+      <w:numFmt w:val="bullet"/>
+      <w:lvlText w:val="o"/>
+      <w:lvlJc w:val="left"/>
+      <w:pPr>
+        <w:ind w:left="1800" w:hanging="360"/>
+      </w:pPr>
+      <w:rPr>
+        <w:rFonts w:ascii="Courier New" w:hAnsi="Courier New" w:cs="Courier New" w:hint="default"/>
+      </w:rPr>
+    </w:lvl>
+    <w:lvl w:ilvl="2" w:tplc="04090005" w:tentative="1">
+      <w:start w:val="1"/>
+      <w:numFmt w:val="bullet"/>
+      <w:lvlText w:val=""/>
+      <w:lvlJc w:val="left"/>
+      <w:pPr>
+        <w:ind w:left="2520" w:hanging="360"/>
+      </w:pPr>
+      <w:rPr>
+        <w:rFonts w:ascii="Wingdings" w:hAnsi="Wingdings" w:hint="default"/>
+      </w:rPr>
+    </w:lvl>
+    <w:lvl w:ilvl="3" w:tplc="04090001" w:tentative="1">
+      <w:start w:val="1"/>
+      <w:numFmt w:val="bullet"/>
+      <w:lvlText w:val=""/>
+      <w:lvlJc w:val="left"/>
+      <w:pPr>
+        <w:ind w:left="3240" w:hanging="360"/>
+      </w:pPr>
+      <w:rPr>
+        <w:rFonts w:ascii="Symbol" w:hAnsi="Symbol" w:hint="default"/>
+      </w:rPr>
+    </w:lvl>
+    <w:lvl w:ilvl="4" w:tplc="04090003" w:tentative="1">
+      <w:start w:val="1"/>
+      <w:numFmt w:val="bullet"/>
+      <w:lvlText w:val="o"/>
+      <w:lvlJc w:val="left"/>
+      <w:pPr>
+        <w:ind w:left="3960" w:hanging="360"/>
+      </w:pPr>
+      <w:rPr>
+        <w:rFonts w:ascii="Courier New" w:hAnsi="Courier New" w:cs="Courier New" w:hint="default"/>
+      </w:rPr>
+    </w:lvl>
+    <w:lvl w:ilvl="5" w:tplc="04090005" w:tentative="1">
+      <w:start w:val="1"/>
+      <w:numFmt w:val="bullet"/>
+      <w:lvlText w:val=""/>
+      <w:lvlJc w:val="left"/>
+      <w:pPr>
+        <w:ind w:left="4680" w:hanging="360"/>
+      </w:pPr>
+      <w:rPr>
+        <w:rFonts w:ascii="Wingdings" w:hAnsi="Wingdings" w:hint="default"/>
+      </w:rPr>
+    </w:lvl>
+    <w:lvl w:ilvl="6" w:tplc="04090001" w:tentative="1">
+      <w:start w:val="1"/>
+      <w:numFmt w:val="bullet"/>
+      <w:lvlText w:val=""/>
+      <w:lvlJc w:val="left"/>
+      <w:pPr>
+        <w:ind w:left="5400" w:hanging="360"/>
+      </w:pPr>
+      <w:rPr>
+        <w:rFonts w:ascii="Symbol" w:hAnsi="Symbol" w:hint="default"/>
+      </w:rPr>
+    </w:lvl>
+    <w:lvl w:ilvl="7" w:tplc="04090003" w:tentative="1">
+      <w:start w:val="1"/>
+      <w:numFmt w:val="bullet"/>
+      <w:lvlText w:val="o"/>
+      <w:lvlJc w:val="left"/>
+      <w:pPr>
+        <w:ind w:left="6120" w:hanging="360"/>
+      </w:pPr>
+      <w:rPr>
+        <w:rFonts w:ascii="Courier New" w:hAnsi="Courier New" w:cs="Courier New" w:hint="default"/>
+      </w:rPr>
+    </w:lvl>
+    <w:lvl w:ilvl="8" w:tplc="04090005" w:tentative="1">
+      <w:start w:val="1"/>
+      <w:numFmt w:val="bullet"/>
+      <w:lvlText w:val=""/>
+      <w:lvlJc w:val="left"/>
+      <w:pPr>
+        <w:ind w:left="6840" w:hanging="360"/>
+      </w:pPr>
+      <w:rPr>
+        <w:rFonts w:ascii="Wingdings" w:hAnsi="Wingdings" w:hint="default"/>
+      </w:rPr>
+    </w:lvl>
+  </w:abstractNum>
+  <w:abstractNum w:abstractNumId="6" w15:restartNumberingAfterBreak="0">
+    <w:nsid w:val="2FEB7F8F"/>
+    <w:multiLevelType w:val="multilevel"/>
+    <w:tmpl w:val="E064D83C"/>
+    <w:lvl w:ilvl="0">
+      <w:start w:val="1"/>
+      <w:numFmt w:val="bullet"/>
+      <w:lvlText w:val=""/>
+      <w:lvlJc w:val="left"/>
+      <w:pPr>
+        <w:tabs>
+          <w:tab w:val="num" w:pos="720"/>
+        </w:tabs>
+        <w:ind w:left="720" w:hanging="360"/>
+      </w:pPr>
+      <w:rPr>
+        <w:rFonts w:ascii="Symbol" w:hAnsi="Symbol" w:hint="default"/>
+        <w:sz w:val="20"/>
+      </w:rPr>
+    </w:lvl>
+    <w:lvl w:ilvl="1" w:tentative="1">
+      <w:start w:val="1"/>
+      <w:numFmt w:val="bullet"/>
+      <w:lvlText w:val="o"/>
+      <w:lvlJc w:val="left"/>
+      <w:pPr>
+        <w:tabs>
+          <w:tab w:val="num" w:pos="1440"/>
+        </w:tabs>
+        <w:ind w:left="1440" w:hanging="360"/>
+      </w:pPr>
+      <w:rPr>
+        <w:rFonts w:ascii="Courier New" w:hAnsi="Courier New" w:hint="default"/>
+        <w:sz w:val="20"/>
+      </w:rPr>
+    </w:lvl>
+    <w:lvl w:ilvl="2" w:tentative="1">
+      <w:start w:val="1"/>
+      <w:numFmt w:val="bullet"/>
+      <w:lvlText w:val=""/>
+      <w:lvlJc w:val="left"/>
+      <w:pPr>
+        <w:tabs>
+          <w:tab w:val="num" w:pos="2160"/>
+        </w:tabs>
+        <w:ind w:left="2160" w:hanging="360"/>
+      </w:pPr>
+      <w:rPr>
+        <w:rFonts w:ascii="Wingdings" w:hAnsi="Wingdings" w:hint="default"/>
+        <w:sz w:val="20"/>
+      </w:rPr>
+    </w:lvl>
+    <w:lvl w:ilvl="3" w:tentative="1">
+      <w:start w:val="1"/>
+      <w:numFmt w:val="bullet"/>
+      <w:lvlText w:val=""/>
+      <w:lvlJc w:val="left"/>
+      <w:pPr>
+        <w:tabs>
+          <w:tab w:val="num" w:pos="2880"/>
+        </w:tabs>
+        <w:ind w:left="2880" w:hanging="360"/>
+      </w:pPr>
+      <w:rPr>
+        <w:rFonts w:ascii="Wingdings" w:hAnsi="Wingdings" w:hint="default"/>
+        <w:sz w:val="20"/>
+      </w:rPr>
+    </w:lvl>
+    <w:lvl w:ilvl="4" w:tentative="1">
+      <w:start w:val="1"/>
+      <w:numFmt w:val="bullet"/>
+      <w:lvlText w:val=""/>
+      <w:lvlJc w:val="left"/>
+      <w:pPr>
+        <w:tabs>
+          <w:tab w:val="num" w:pos="3600"/>
+        </w:tabs>
+        <w:ind w:left="3600" w:hanging="360"/>
+      </w:pPr>
+      <w:rPr>
+        <w:rFonts w:ascii="Wingdings" w:hAnsi="Wingdings" w:hint="default"/>
+        <w:sz w:val="20"/>
+      </w:rPr>
+    </w:lvl>
+    <w:lvl w:ilvl="5" w:tentative="1">
+      <w:start w:val="1"/>
+      <w:numFmt w:val="bullet"/>
+      <w:lvlText w:val=""/>
+      <w:lvlJc w:val="left"/>
+      <w:pPr>
+        <w:tabs>
+          <w:tab w:val="num" w:pos="4320"/>
+        </w:tabs>
+        <w:ind w:left="4320" w:hanging="360"/>
+      </w:pPr>
+      <w:rPr>
+        <w:rFonts w:ascii="Wingdings" w:hAnsi="Wingdings" w:hint="default"/>
+        <w:sz w:val="20"/>
+      </w:rPr>
+    </w:lvl>
+    <w:lvl w:ilvl="6" w:tentative="1">
+      <w:start w:val="1"/>
+      <w:numFmt w:val="bullet"/>
+      <w:lvlText w:val=""/>
+      <w:lvlJc w:val="left"/>
+      <w:pPr>
+        <w:tabs>
+          <w:tab w:val="num" w:pos="5040"/>
+        </w:tabs>
+        <w:ind w:left="5040" w:hanging="360"/>
+      </w:pPr>
+      <w:rPr>
+        <w:rFonts w:ascii="Wingdings" w:hAnsi="Wingdings" w:hint="default"/>
+        <w:sz w:val="20"/>
+      </w:rPr>
+    </w:lvl>
+    <w:lvl w:ilvl="7" w:tentative="1">
+      <w:start w:val="1"/>
+      <w:numFmt w:val="bullet"/>
+      <w:lvlText w:val=""/>
+      <w:lvlJc w:val="left"/>
+      <w:pPr>
+        <w:tabs>
+          <w:tab w:val="num" w:pos="5760"/>
+        </w:tabs>
+        <w:ind w:left="5760" w:hanging="360"/>
+      </w:pPr>
+      <w:rPr>
+        <w:rFonts w:ascii="Wingdings" w:hAnsi="Wingdings" w:hint="default"/>
+        <w:sz w:val="20"/>
+      </w:rPr>
+    </w:lvl>
+    <w:lvl w:ilvl="8" w:tentative="1">
+      <w:start w:val="1"/>
+      <w:numFmt w:val="bullet"/>
+      <w:lvlText w:val=""/>
+      <w:lvlJc w:val="left"/>
+      <w:pPr>
+        <w:tabs>
+          <w:tab w:val="num" w:pos="6480"/>
+        </w:tabs>
+        <w:ind w:left="6480" w:hanging="360"/>
+      </w:pPr>
+      <w:rPr>
+        <w:rFonts w:ascii="Wingdings" w:hAnsi="Wingdings" w:hint="default"/>
+        <w:sz w:val="20"/>
+      </w:rPr>
+    </w:lvl>
+  </w:abstractNum>
+  <w:abstractNum w:abstractNumId="7" w15:restartNumberingAfterBreak="0">
+    <w:nsid w:val="349E5343"/>
+    <w:multiLevelType w:val="multilevel"/>
+    <w:tmpl w:val="10D2C532"/>
+    <w:lvl w:ilvl="0">
+      <w:start w:val="1"/>
+      <w:numFmt w:val="bullet"/>
+      <w:lvlText w:val=""/>
+      <w:lvlJc w:val="left"/>
+      <w:pPr>
+        <w:tabs>
+          <w:tab w:val="num" w:pos="720"/>
+        </w:tabs>
+        <w:ind w:left="720" w:hanging="360"/>
+      </w:pPr>
+      <w:rPr>
+        <w:rFonts w:ascii="Symbol" w:hAnsi="Symbol" w:hint="default"/>
+        <w:sz w:val="20"/>
+      </w:rPr>
+    </w:lvl>
+    <w:lvl w:ilvl="1" w:tentative="1">
+      <w:start w:val="1"/>
+      <w:numFmt w:val="bullet"/>
+      <w:lvlText w:val="o"/>
+      <w:lvlJc w:val="left"/>
+      <w:pPr>
+        <w:tabs>
+          <w:tab w:val="num" w:pos="1440"/>
+        </w:tabs>
+        <w:ind w:left="1440" w:hanging="360"/>
+      </w:pPr>
+      <w:rPr>
+        <w:rFonts w:ascii="Courier New" w:hAnsi="Courier New" w:hint="default"/>
+        <w:sz w:val="20"/>
+      </w:rPr>
+    </w:lvl>
+    <w:lvl w:ilvl="2" w:tentative="1">
+      <w:start w:val="1"/>
+      <w:numFmt w:val="bullet"/>
+      <w:lvlText w:val=""/>
+      <w:lvlJc w:val="left"/>
+      <w:pPr>
+        <w:tabs>
+          <w:tab w:val="num" w:pos="2160"/>
+        </w:tabs>
+        <w:ind w:left="2160" w:hanging="360"/>
+      </w:pPr>
+      <w:rPr>
+        <w:rFonts w:ascii="Wingdings" w:hAnsi="Wingdings" w:hint="default"/>
+        <w:sz w:val="20"/>
+      </w:rPr>
+    </w:lvl>
+    <w:lvl w:ilvl="3" w:tentative="1">
+      <w:start w:val="1"/>
+      <w:numFmt w:val="bullet"/>
+      <w:lvlText w:val=""/>
+      <w:lvlJc w:val="left"/>
+      <w:pPr>
+        <w:tabs>
+          <w:tab w:val="num" w:pos="2880"/>
+        </w:tabs>
+        <w:ind w:left="2880" w:hanging="360"/>
+      </w:pPr>
+      <w:rPr>
+        <w:rFonts w:ascii="Wingdings" w:hAnsi="Wingdings" w:hint="default"/>
+        <w:sz w:val="20"/>
+      </w:rPr>
+    </w:lvl>
+    <w:lvl w:ilvl="4" w:tentative="1">
+      <w:start w:val="1"/>
+      <w:numFmt w:val="bullet"/>
+      <w:lvlText w:val=""/>
+      <w:lvlJc w:val="left"/>
+      <w:pPr>
+        <w:tabs>
+          <w:tab w:val="num" w:pos="3600"/>
+        </w:tabs>
+        <w:ind w:left="3600" w:hanging="360"/>
+      </w:pPr>
+      <w:rPr>
+        <w:rFonts w:ascii="Wingdings" w:hAnsi="Wingdings" w:hint="default"/>
+        <w:sz w:val="20"/>
+      </w:rPr>
+    </w:lvl>
+    <w:lvl w:ilvl="5" w:tentative="1">
+      <w:start w:val="1"/>
+      <w:numFmt w:val="bullet"/>
+      <w:lvlText w:val=""/>
+      <w:lvlJc w:val="left"/>
+      <w:pPr>
+        <w:tabs>
+          <w:tab w:val="num" w:pos="4320"/>
+        </w:tabs>
+        <w:ind w:left="4320" w:hanging="360"/>
+      </w:pPr>
+      <w:rPr>
+        <w:rFonts w:ascii="Wingdings" w:hAnsi="Wingdings" w:hint="default"/>
+        <w:sz w:val="20"/>
+      </w:rPr>
+    </w:lvl>
+    <w:lvl w:ilvl="6" w:tentative="1">
+      <w:start w:val="1"/>
+      <w:numFmt w:val="bullet"/>
+      <w:lvlText w:val=""/>
+      <w:lvlJc w:val="left"/>
+      <w:pPr>
+        <w:tabs>
+          <w:tab w:val="num" w:pos="5040"/>
+        </w:tabs>
+        <w:ind w:left="5040" w:hanging="360"/>
+      </w:pPr>
+      <w:rPr>
+        <w:rFonts w:ascii="Wingdings" w:hAnsi="Wingdings" w:hint="default"/>
+        <w:sz w:val="20"/>
+      </w:rPr>
+    </w:lvl>
+    <w:lvl w:ilvl="7" w:tentative="1">
+      <w:start w:val="1"/>
+      <w:numFmt w:val="bullet"/>
+      <w:lvlText w:val=""/>
+      <w:lvlJc w:val="left"/>
+      <w:pPr>
+        <w:tabs>
+          <w:tab w:val="num" w:pos="5760"/>
+        </w:tabs>
+        <w:ind w:left="5760" w:hanging="360"/>
+      </w:pPr>
+      <w:rPr>
+        <w:rFonts w:ascii="Wingdings" w:hAnsi="Wingdings" w:hint="default"/>
+        <w:sz w:val="20"/>
+      </w:rPr>
+    </w:lvl>
+    <w:lvl w:ilvl="8" w:tentative="1">
+      <w:start w:val="1"/>
+      <w:numFmt w:val="bullet"/>
+      <w:lvlText w:val=""/>
+      <w:lvlJc w:val="left"/>
+      <w:pPr>
+        <w:tabs>
+          <w:tab w:val="num" w:pos="6480"/>
+        </w:tabs>
+        <w:ind w:left="6480" w:hanging="360"/>
+      </w:pPr>
+      <w:rPr>
+        <w:rFonts w:ascii="Wingdings" w:hAnsi="Wingdings" w:hint="default"/>
+        <w:sz w:val="20"/>
+      </w:rPr>
+    </w:lvl>
+  </w:abstractNum>
+  <w:abstractNum w:abstractNumId="8" w15:restartNumberingAfterBreak="0">
+    <w:nsid w:val="3856703B"/>
+    <w:multiLevelType w:val="multilevel"/>
+    <w:tmpl w:val="922C4C7A"/>
+    <w:lvl w:ilvl="0">
+      <w:start w:val="1"/>
+      <w:numFmt w:val="bullet"/>
+      <w:lvlText w:val=""/>
+      <w:lvlJc w:val="left"/>
+      <w:pPr>
+        <w:tabs>
+          <w:tab w:val="num" w:pos="720"/>
+        </w:tabs>
+        <w:ind w:left="720" w:hanging="360"/>
+      </w:pPr>
+      <w:rPr>
+        <w:rFonts w:ascii="Symbol" w:hAnsi="Symbol" w:hint="default"/>
+        <w:sz w:val="20"/>
+      </w:rPr>
+    </w:lvl>
+    <w:lvl w:ilvl="1" w:tentative="1">
+      <w:start w:val="1"/>
+      <w:numFmt w:val="bullet"/>
+      <w:lvlText w:val="o"/>
+      <w:lvlJc w:val="left"/>
+      <w:pPr>
+        <w:tabs>
+          <w:tab w:val="num" w:pos="1440"/>
+        </w:tabs>
+        <w:ind w:left="1440" w:hanging="360"/>
+      </w:pPr>
+      <w:rPr>
+        <w:rFonts w:ascii="Courier New" w:hAnsi="Courier New" w:hint="default"/>
+        <w:sz w:val="20"/>
+      </w:rPr>
+    </w:lvl>
+    <w:lvl w:ilvl="2" w:tentative="1">
+      <w:start w:val="1"/>
+      <w:numFmt w:val="bullet"/>
+      <w:lvlText w:val=""/>
+      <w:lvlJc w:val="left"/>
+      <w:pPr>
+        <w:tabs>
+          <w:tab w:val="num" w:pos="2160"/>
+        </w:tabs>
+        <w:ind w:left="2160" w:hanging="360"/>
+      </w:pPr>
+      <w:rPr>
+        <w:rFonts w:ascii="Wingdings" w:hAnsi="Wingdings" w:hint="default"/>
+        <w:sz w:val="20"/>
+      </w:rPr>
+    </w:lvl>
+    <w:lvl w:ilvl="3" w:tentative="1">
+      <w:start w:val="1"/>
+      <w:numFmt w:val="bullet"/>
+      <w:lvlText w:val=""/>
+      <w:lvlJc w:val="left"/>
+      <w:pPr>
+        <w:tabs>
+          <w:tab w:val="num" w:pos="2880"/>
+        </w:tabs>
+        <w:ind w:left="2880" w:hanging="360"/>
+      </w:pPr>
+      <w:rPr>
+        <w:rFonts w:ascii="Wingdings" w:hAnsi="Wingdings" w:hint="default"/>
+        <w:sz w:val="20"/>
+      </w:rPr>
+    </w:lvl>
+    <w:lvl w:ilvl="4" w:tentative="1">
+      <w:start w:val="1"/>
+      <w:numFmt w:val="bullet"/>
+      <w:lvlText w:val=""/>
+      <w:lvlJc w:val="left"/>
+      <w:pPr>
+        <w:tabs>
+          <w:tab w:val="num" w:pos="3600"/>
+        </w:tabs>
+        <w:ind w:left="3600" w:hanging="360"/>
+      </w:pPr>
+      <w:rPr>
+        <w:rFonts w:ascii="Wingdings" w:hAnsi="Wingdings" w:hint="default"/>
+        <w:sz w:val="20"/>
+      </w:rPr>
+    </w:lvl>
+    <w:lvl w:ilvl="5" w:tentative="1">
+      <w:start w:val="1"/>
+      <w:numFmt w:val="bullet"/>
+      <w:lvlText w:val=""/>
+      <w:lvlJc w:val="left"/>
+      <w:pPr>
+        <w:tabs>
+          <w:tab w:val="num" w:pos="4320"/>
+        </w:tabs>
+        <w:ind w:left="4320" w:hanging="360"/>
+      </w:pPr>
+      <w:rPr>
+        <w:rFonts w:ascii="Wingdings" w:hAnsi="Wingdings" w:hint="default"/>
+        <w:sz w:val="20"/>
+      </w:rPr>
+    </w:lvl>
+    <w:lvl w:ilvl="6" w:tentative="1">
+      <w:start w:val="1"/>
+      <w:numFmt w:val="bullet"/>
+      <w:lvlText w:val=""/>
+      <w:lvlJc w:val="left"/>
+      <w:pPr>
+        <w:tabs>
+          <w:tab w:val="num" w:pos="5040"/>
+        </w:tabs>
+        <w:ind w:left="5040" w:hanging="360"/>
+      </w:pPr>
+      <w:rPr>
+        <w:rFonts w:ascii="Wingdings" w:hAnsi="Wingdings" w:hint="default"/>
+        <w:sz w:val="20"/>
+      </w:rPr>
+    </w:lvl>
+    <w:lvl w:ilvl="7" w:tentative="1">
+      <w:start w:val="1"/>
+      <w:numFmt w:val="bullet"/>
+      <w:lvlText w:val=""/>
+      <w:lvlJc w:val="left"/>
+      <w:pPr>
+        <w:tabs>
+          <w:tab w:val="num" w:pos="5760"/>
+        </w:tabs>
+        <w:ind w:left="5760" w:hanging="360"/>
+      </w:pPr>
+      <w:rPr>
+        <w:rFonts w:ascii="Wingdings" w:hAnsi="Wingdings" w:hint="default"/>
+        <w:sz w:val="20"/>
+      </w:rPr>
+    </w:lvl>
+    <w:lvl w:ilvl="8" w:tentative="1">
+      <w:start w:val="1"/>
+      <w:numFmt w:val="bullet"/>
+      <w:lvlText w:val=""/>
+      <w:lvlJc w:val="left"/>
+      <w:pPr>
+        <w:tabs>
+          <w:tab w:val="num" w:pos="6480"/>
+        </w:tabs>
+        <w:ind w:left="6480" w:hanging="360"/>
+      </w:pPr>
+      <w:rPr>
+        <w:rFonts w:ascii="Wingdings" w:hAnsi="Wingdings" w:hint="default"/>
+        <w:sz w:val="20"/>
+      </w:rPr>
+    </w:lvl>
+  </w:abstractNum>
+  <w:abstractNum w:abstractNumId="9" w15:restartNumberingAfterBreak="0">
+    <w:nsid w:val="4188483A"/>
+    <w:multiLevelType w:val="hybridMultilevel"/>
+    <w:tmpl w:val="1E260BEA"/>
+    <w:lvl w:ilvl="0" w:tplc="04090001">
+      <w:start w:val="1"/>
+      <w:numFmt w:val="bullet"/>
+      <w:lvlText w:val=""/>
+      <w:lvlJc w:val="left"/>
+      <w:pPr>
+        <w:ind w:left="1080" w:hanging="360"/>
+      </w:pPr>
+      <w:rPr>
+        <w:rFonts w:ascii="Symbol" w:hAnsi="Symbol" w:hint="default"/>
+      </w:rPr>
+    </w:lvl>
+    <w:lvl w:ilvl="1" w:tplc="04090003" w:tentative="1">
+      <w:start w:val="1"/>
+      <w:numFmt w:val="bullet"/>
+      <w:lvlText w:val="o"/>
+      <w:lvlJc w:val="left"/>
+      <w:pPr>
+        <w:ind w:left="1800" w:hanging="360"/>
+      </w:pPr>
+      <w:rPr>
+        <w:rFonts w:ascii="Courier New" w:hAnsi="Courier New" w:cs="Courier New" w:hint="default"/>
+      </w:rPr>
+    </w:lvl>
+    <w:lvl w:ilvl="2" w:tplc="04090005" w:tentative="1">
+      <w:start w:val="1"/>
+      <w:numFmt w:val="bullet"/>
+      <w:lvlText w:val=""/>
+      <w:lvlJc w:val="left"/>
+      <w:pPr>
+        <w:ind w:left="2520" w:hanging="360"/>
+      </w:pPr>
+      <w:rPr>
+        <w:rFonts w:ascii="Wingdings" w:hAnsi="Wingdings" w:hint="default"/>
+      </w:rPr>
+    </w:lvl>
+    <w:lvl w:ilvl="3" w:tplc="04090001" w:tentative="1">
+      <w:start w:val="1"/>
+      <w:numFmt w:val="bullet"/>
+      <w:lvlText w:val=""/>
+      <w:lvlJc w:val="left"/>
+      <w:pPr>
+        <w:ind w:left="3240" w:hanging="360"/>
+      </w:pPr>
+      <w:rPr>
+        <w:rFonts w:ascii="Symbol" w:hAnsi="Symbol" w:hint="default"/>
+      </w:rPr>
+    </w:lvl>
+    <w:lvl w:ilvl="4" w:tplc="04090003" w:tentative="1">
+      <w:start w:val="1"/>
+      <w:numFmt w:val="bullet"/>
+      <w:lvlText w:val="o"/>
+      <w:lvlJc w:val="left"/>
+      <w:pPr>
+        <w:ind w:left="3960" w:hanging="360"/>
+      </w:pPr>
+      <w:rPr>
+        <w:rFonts w:ascii="Courier New" w:hAnsi="Courier New" w:cs="Courier New" w:hint="default"/>
+      </w:rPr>
+    </w:lvl>
+    <w:lvl w:ilvl="5" w:tplc="04090005" w:tentative="1">
+      <w:start w:val="1"/>
+      <w:numFmt w:val="bullet"/>
+      <w:lvlText w:val=""/>
+      <w:lvlJc w:val="left"/>
+      <w:pPr>
+        <w:ind w:left="4680" w:hanging="360"/>
+      </w:pPr>
+      <w:rPr>
+        <w:rFonts w:ascii="Wingdings" w:hAnsi="Wingdings" w:hint="default"/>
+      </w:rPr>
+    </w:lvl>
+    <w:lvl w:ilvl="6" w:tplc="04090001" w:tentative="1">
+      <w:start w:val="1"/>
+      <w:numFmt w:val="bullet"/>
+      <w:lvlText w:val=""/>
+      <w:lvlJc w:val="left"/>
+      <w:pPr>
+        <w:ind w:left="5400" w:hanging="360"/>
+      </w:pPr>
+      <w:rPr>
+        <w:rFonts w:ascii="Symbol" w:hAnsi="Symbol" w:hint="default"/>
+      </w:rPr>
+    </w:lvl>
+    <w:lvl w:ilvl="7" w:tplc="04090003" w:tentative="1">
+      <w:start w:val="1"/>
+      <w:numFmt w:val="bullet"/>
+      <w:lvlText w:val="o"/>
+      <w:lvlJc w:val="left"/>
+      <w:pPr>
+        <w:ind w:left="6120" w:hanging="360"/>
+      </w:pPr>
+      <w:rPr>
+        <w:rFonts w:ascii="Courier New" w:hAnsi="Courier New" w:cs="Courier New" w:hint="default"/>
+      </w:rPr>
+    </w:lvl>
+    <w:lvl w:ilvl="8" w:tplc="04090005" w:tentative="1">
+      <w:start w:val="1"/>
+      <w:numFmt w:val="bullet"/>
+      <w:lvlText w:val=""/>
+      <w:lvlJc w:val="left"/>
+      <w:pPr>
+        <w:ind w:left="6840" w:hanging="360"/>
+      </w:pPr>
+      <w:rPr>
+        <w:rFonts w:ascii="Wingdings" w:hAnsi="Wingdings" w:hint="default"/>
+      </w:rPr>
+    </w:lvl>
+  </w:abstractNum>
+  <w:abstractNum w:abstractNumId="10" w15:restartNumberingAfterBreak="0">
+    <w:nsid w:val="45842C89"/>
+    <w:multiLevelType w:val="multilevel"/>
+    <w:tmpl w:val="C762902E"/>
+    <w:numStyleLink w:val="WWNum1"/>
+  </w:abstractNum>
+  <w:abstractNum w:abstractNumId="11" w15:restartNumberingAfterBreak="0">
+    <w:nsid w:val="475C5BCF"/>
+    <w:multiLevelType w:val="hybridMultilevel"/>
+    <w:tmpl w:val="A00A164E"/>
+    <w:lvl w:ilvl="0" w:tplc="04090001">
+      <w:start w:val="1"/>
+      <w:numFmt w:val="bullet"/>
+      <w:lvlText w:val=""/>
+      <w:lvlJc w:val="left"/>
+      <w:pPr>
+        <w:ind w:left="1080" w:hanging="360"/>
+      </w:pPr>
+      <w:rPr>
+        <w:rFonts w:ascii="Symbol" w:hAnsi="Symbol" w:hint="default"/>
+      </w:rPr>
+    </w:lvl>
+    <w:lvl w:ilvl="1" w:tplc="04090003" w:tentative="1">
+      <w:start w:val="1"/>
+      <w:numFmt w:val="bullet"/>
+      <w:lvlText w:val="o"/>
+      <w:lvlJc w:val="left"/>
+      <w:pPr>
+        <w:ind w:left="1800" w:hanging="360"/>
+      </w:pPr>
+      <w:rPr>
+        <w:rFonts w:ascii="Courier New" w:hAnsi="Courier New" w:cs="Courier New" w:hint="default"/>
+      </w:rPr>
+    </w:lvl>
+    <w:lvl w:ilvl="2" w:tplc="04090005" w:tentative="1">
+      <w:start w:val="1"/>
+      <w:numFmt w:val="bullet"/>
+      <w:lvlText w:val=""/>
+      <w:lvlJc w:val="left"/>
+      <w:pPr>
+        <w:ind w:left="2520" w:hanging="360"/>
+      </w:pPr>
+      <w:rPr>
+        <w:rFonts w:ascii="Wingdings" w:hAnsi="Wingdings" w:hint="default"/>
+      </w:rPr>
+    </w:lvl>
+    <w:lvl w:ilvl="3" w:tplc="04090001" w:tentative="1">
+      <w:start w:val="1"/>
+      <w:numFmt w:val="bullet"/>
+      <w:lvlText w:val=""/>
+      <w:lvlJc w:val="left"/>
+      <w:pPr>
+        <w:ind w:left="3240" w:hanging="360"/>
+      </w:pPr>
+      <w:rPr>
+        <w:rFonts w:ascii="Symbol" w:hAnsi="Symbol" w:hint="default"/>
+      </w:rPr>
+    </w:lvl>
+    <w:lvl w:ilvl="4" w:tplc="04090003" w:tentative="1">
+      <w:start w:val="1"/>
+      <w:numFmt w:val="bullet"/>
+      <w:lvlText w:val="o"/>
+      <w:lvlJc w:val="left"/>
+      <w:pPr>
+        <w:ind w:left="3960" w:hanging="360"/>
+      </w:pPr>
+      <w:rPr>
+        <w:rFonts w:ascii="Courier New" w:hAnsi="Courier New" w:cs="Courier New" w:hint="default"/>
+      </w:rPr>
+    </w:lvl>
+    <w:lvl w:ilvl="5" w:tplc="04090005" w:tentative="1">
+      <w:start w:val="1"/>
+      <w:numFmt w:val="bullet"/>
+      <w:lvlText w:val=""/>
+      <w:lvlJc w:val="left"/>
+      <w:pPr>
+        <w:ind w:left="4680" w:hanging="360"/>
+      </w:pPr>
+      <w:rPr>
+        <w:rFonts w:ascii="Wingdings" w:hAnsi="Wingdings" w:hint="default"/>
+      </w:rPr>
+    </w:lvl>
+    <w:lvl w:ilvl="6" w:tplc="04090001" w:tentative="1">
+      <w:start w:val="1"/>
+      <w:numFmt w:val="bullet"/>
+      <w:lvlText w:val=""/>
+      <w:lvlJc w:val="left"/>
+      <w:pPr>
+        <w:ind w:left="5400" w:hanging="360"/>
+      </w:pPr>
+      <w:rPr>
+        <w:rFonts w:ascii="Symbol" w:hAnsi="Symbol" w:hint="default"/>
+      </w:rPr>
+    </w:lvl>
+    <w:lvl w:ilvl="7" w:tplc="04090003" w:tentative="1">
+      <w:start w:val="1"/>
+      <w:numFmt w:val="bullet"/>
+      <w:lvlText w:val="o"/>
+      <w:lvlJc w:val="left"/>
+      <w:pPr>
+        <w:ind w:left="6120" w:hanging="360"/>
+      </w:pPr>
+      <w:rPr>
+        <w:rFonts w:ascii="Courier New" w:hAnsi="Courier New" w:cs="Courier New" w:hint="default"/>
+      </w:rPr>
+    </w:lvl>
+    <w:lvl w:ilvl="8" w:tplc="04090005" w:tentative="1">
+      <w:start w:val="1"/>
+      <w:numFmt w:val="bullet"/>
+      <w:lvlText w:val=""/>
+      <w:lvlJc w:val="left"/>
+      <w:pPr>
+        <w:ind w:left="6840" w:hanging="360"/>
+      </w:pPr>
+      <w:rPr>
+        <w:rFonts w:ascii="Wingdings" w:hAnsi="Wingdings" w:hint="default"/>
+      </w:rPr>
+    </w:lvl>
+  </w:abstractNum>
+  <w:abstractNum w:abstractNumId="12" w15:restartNumberingAfterBreak="0">
+    <w:nsid w:val="504C2F9A"/>
+    <w:multiLevelType w:val="multilevel"/>
+    <w:tmpl w:val="3660872C"/>
+    <w:lvl w:ilvl="0">
+      <w:start w:val="1"/>
+      <w:numFmt w:val="bullet"/>
+      <w:lvlText w:val=""/>
+      <w:lvlJc w:val="left"/>
+      <w:pPr>
+        <w:ind w:left="1080" w:hanging="360"/>
+      </w:pPr>
+      <w:rPr>
+        <w:rFonts w:ascii="Symbol" w:hAnsi="Symbol" w:hint="default"/>
+        <w:u w:val="none"/>
+      </w:rPr>
+    </w:lvl>
+    <w:lvl w:ilvl="1">
+      <w:numFmt w:val="bullet"/>
+      <w:lvlText w:val="-"/>
+      <w:lvlJc w:val="left"/>
+      <w:pPr>
+        <w:ind w:left="1800" w:hanging="360"/>
+      </w:pPr>
+      <w:rPr>
+        <w:u w:val="none"/>
+      </w:rPr>
+    </w:lvl>
+    <w:lvl w:ilvl="2">
+      <w:numFmt w:val="bullet"/>
+      <w:lvlText w:val="-"/>
+      <w:lvlJc w:val="left"/>
+      <w:pPr>
+        <w:ind w:left="2520" w:hanging="360"/>
+      </w:pPr>
+      <w:rPr>
+        <w:u w:val="none"/>
+      </w:rPr>
+    </w:lvl>
+    <w:lvl w:ilvl="3">
+      <w:numFmt w:val="bullet"/>
+      <w:lvlText w:val="-"/>
+      <w:lvlJc w:val="left"/>
+      <w:pPr>
+        <w:ind w:left="3240" w:hanging="360"/>
+      </w:pPr>
+      <w:rPr>
+        <w:u w:val="none"/>
+      </w:rPr>
+    </w:lvl>
+    <w:lvl w:ilvl="4">
+      <w:numFmt w:val="bullet"/>
+      <w:lvlText w:val="-"/>
+      <w:lvlJc w:val="left"/>
+      <w:pPr>
+        <w:ind w:left="3960" w:hanging="360"/>
+      </w:pPr>
+      <w:rPr>
+        <w:u w:val="none"/>
+      </w:rPr>
+    </w:lvl>
+    <w:lvl w:ilvl="5">
+      <w:numFmt w:val="bullet"/>
+      <w:lvlText w:val="-"/>
+      <w:lvlJc w:val="left"/>
+      <w:pPr>
+        <w:ind w:left="4680" w:hanging="360"/>
+      </w:pPr>
+      <w:rPr>
+        <w:u w:val="none"/>
+      </w:rPr>
+    </w:lvl>
+    <w:lvl w:ilvl="6">
+      <w:numFmt w:val="bullet"/>
+      <w:lvlText w:val="-"/>
+      <w:lvlJc w:val="left"/>
+      <w:pPr>
+        <w:ind w:left="5400" w:hanging="360"/>
+      </w:pPr>
+      <w:rPr>
+        <w:u w:val="none"/>
+      </w:rPr>
+    </w:lvl>
+    <w:lvl w:ilvl="7">
+      <w:numFmt w:val="bullet"/>
+      <w:lvlText w:val="-"/>
+      <w:lvlJc w:val="left"/>
+      <w:pPr>
+        <w:ind w:left="6120" w:hanging="360"/>
+      </w:pPr>
+      <w:rPr>
+        <w:u w:val="none"/>
+      </w:rPr>
+    </w:lvl>
+    <w:lvl w:ilvl="8">
+      <w:numFmt w:val="bullet"/>
+      <w:lvlText w:val="-"/>
+      <w:lvlJc w:val="left"/>
+      <w:pPr>
+        <w:ind w:left="6840" w:hanging="360"/>
+      </w:pPr>
+      <w:rPr>
+        <w:u w:val="none"/>
+      </w:rPr>
+    </w:lvl>
+  </w:abstractNum>
+  <w:abstractNum w:abstractNumId="13" w15:restartNumberingAfterBreak="0">
+    <w:nsid w:val="54F168AA"/>
+    <w:multiLevelType w:val="multilevel"/>
+    <w:tmpl w:val="05E4787E"/>
+    <w:lvl w:ilvl="0">
+      <w:start w:val="1"/>
+      <w:numFmt w:val="bullet"/>
+      <w:lvlText w:val=""/>
+      <w:lvlJc w:val="left"/>
+      <w:pPr>
+        <w:tabs>
+          <w:tab w:val="num" w:pos="720"/>
+        </w:tabs>
+        <w:ind w:left="720" w:hanging="360"/>
+      </w:pPr>
+      <w:rPr>
+        <w:rFonts w:ascii="Symbol" w:hAnsi="Symbol" w:hint="default"/>
+        <w:sz w:val="20"/>
+      </w:rPr>
+    </w:lvl>
+    <w:lvl w:ilvl="1">
+      <w:start w:val="1"/>
+      <w:numFmt w:val="bullet"/>
+      <w:lvlText w:val="o"/>
+      <w:lvlJc w:val="left"/>
+      <w:pPr>
+        <w:tabs>
+          <w:tab w:val="num" w:pos="1440"/>
+        </w:tabs>
+        <w:ind w:left="1440" w:hanging="360"/>
+      </w:pPr>
+      <w:rPr>
+        <w:rFonts w:ascii="Courier New" w:hAnsi="Courier New" w:hint="default"/>
+        <w:sz w:val="20"/>
+      </w:rPr>
+    </w:lvl>
+    <w:lvl w:ilvl="2" w:tentative="1">
+      <w:start w:val="1"/>
+      <w:numFmt w:val="bullet"/>
+      <w:lvlText w:val=""/>
+      <w:lvlJc w:val="left"/>
+      <w:pPr>
+        <w:tabs>
+          <w:tab w:val="num" w:pos="2160"/>
+        </w:tabs>
+        <w:ind w:left="2160" w:hanging="360"/>
+      </w:pPr>
+      <w:rPr>
+        <w:rFonts w:ascii="Wingdings" w:hAnsi="Wingdings" w:hint="default"/>
+        <w:sz w:val="20"/>
+      </w:rPr>
+    </w:lvl>
+    <w:lvl w:ilvl="3" w:tentative="1">
+      <w:start w:val="1"/>
+      <w:numFmt w:val="bullet"/>
+      <w:lvlText w:val=""/>
+      <w:lvlJc w:val="left"/>
+      <w:pPr>
+        <w:tabs>
+          <w:tab w:val="num" w:pos="2880"/>
+        </w:tabs>
+        <w:ind w:left="2880" w:hanging="360"/>
+      </w:pPr>
+      <w:rPr>
+        <w:rFonts w:ascii="Wingdings" w:hAnsi="Wingdings" w:hint="default"/>
+        <w:sz w:val="20"/>
+      </w:rPr>
+    </w:lvl>
+    <w:lvl w:ilvl="4" w:tentative="1">
+      <w:start w:val="1"/>
+      <w:numFmt w:val="bullet"/>
+      <w:lvlText w:val=""/>
+      <w:lvlJc w:val="left"/>
+      <w:pPr>
+        <w:tabs>
+          <w:tab w:val="num" w:pos="3600"/>
+        </w:tabs>
+        <w:ind w:left="3600" w:hanging="360"/>
+      </w:pPr>
+      <w:rPr>
+        <w:rFonts w:ascii="Wingdings" w:hAnsi="Wingdings" w:hint="default"/>
+        <w:sz w:val="20"/>
+      </w:rPr>
+    </w:lvl>
+    <w:lvl w:ilvl="5" w:tentative="1">
+      <w:start w:val="1"/>
+      <w:numFmt w:val="bullet"/>
+      <w:lvlText w:val=""/>
+      <w:lvlJc w:val="left"/>
+      <w:pPr>
+        <w:tabs>
+          <w:tab w:val="num" w:pos="4320"/>
+        </w:tabs>
+        <w:ind w:left="4320" w:hanging="360"/>
+      </w:pPr>
+      <w:rPr>
+        <w:rFonts w:ascii="Wingdings" w:hAnsi="Wingdings" w:hint="default"/>
+        <w:sz w:val="20"/>
+      </w:rPr>
+    </w:lvl>
+    <w:lvl w:ilvl="6" w:tentative="1">
+      <w:start w:val="1"/>
+      <w:numFmt w:val="bullet"/>
+      <w:lvlText w:val=""/>
+      <w:lvlJc w:val="left"/>
+      <w:pPr>
+        <w:tabs>
+          <w:tab w:val="num" w:pos="5040"/>
+        </w:tabs>
+        <w:ind w:left="5040" w:hanging="360"/>
+      </w:pPr>
+      <w:rPr>
+        <w:rFonts w:ascii="Wingdings" w:hAnsi="Wingdings" w:hint="default"/>
+        <w:sz w:val="20"/>
+      </w:rPr>
+    </w:lvl>
+    <w:lvl w:ilvl="7" w:tentative="1">
+      <w:start w:val="1"/>
+      <w:numFmt w:val="bullet"/>
+      <w:lvlText w:val=""/>
+      <w:lvlJc w:val="left"/>
+      <w:pPr>
+        <w:tabs>
+          <w:tab w:val="num" w:pos="5760"/>
+        </w:tabs>
+        <w:ind w:left="5760" w:hanging="360"/>
+      </w:pPr>
+      <w:rPr>
+        <w:rFonts w:ascii="Wingdings" w:hAnsi="Wingdings" w:hint="default"/>
+        <w:sz w:val="20"/>
+      </w:rPr>
+    </w:lvl>
+    <w:lvl w:ilvl="8" w:tentative="1">
+      <w:start w:val="1"/>
+      <w:numFmt w:val="bullet"/>
+      <w:lvlText w:val=""/>
+      <w:lvlJc w:val="left"/>
+      <w:pPr>
+        <w:tabs>
+          <w:tab w:val="num" w:pos="6480"/>
+        </w:tabs>
+        <w:ind w:left="6480" w:hanging="360"/>
+      </w:pPr>
+      <w:rPr>
+        <w:rFonts w:ascii="Wingdings" w:hAnsi="Wingdings" w:hint="default"/>
+        <w:sz w:val="20"/>
+      </w:rPr>
+    </w:lvl>
+  </w:abstractNum>
+  <w:abstractNum w:abstractNumId="14" w15:restartNumberingAfterBreak="0">
+    <w:nsid w:val="57540BCC"/>
+    <w:multiLevelType w:val="multilevel"/>
+    <w:tmpl w:val="C762902E"/>
+    <w:numStyleLink w:val="WWNum1"/>
+  </w:abstractNum>
+  <w:abstractNum w:abstractNumId="15" w15:restartNumberingAfterBreak="0">
+    <w:nsid w:val="67475CD5"/>
+    <w:multiLevelType w:val="hybridMultilevel"/>
+    <w:tmpl w:val="E3CA408E"/>
+    <w:lvl w:ilvl="0" w:tplc="04090001">
+      <w:start w:val="1"/>
+      <w:numFmt w:val="bullet"/>
+      <w:lvlText w:val=""/>
+      <w:lvlJc w:val="left"/>
+      <w:pPr>
+        <w:ind w:left="1080" w:hanging="360"/>
+      </w:pPr>
+      <w:rPr>
+        <w:rFonts w:ascii="Symbol" w:hAnsi="Symbol" w:hint="default"/>
+      </w:rPr>
+    </w:lvl>
+    <w:lvl w:ilvl="1" w:tplc="FFFFFFFF" w:tentative="1">
+      <w:start w:val="1"/>
+      <w:numFmt w:val="bullet"/>
+      <w:lvlText w:val="o"/>
+      <w:lvlJc w:val="left"/>
+      <w:pPr>
+        <w:ind w:left="1800" w:hanging="360"/>
+      </w:pPr>
+      <w:rPr>
+        <w:rFonts w:ascii="Courier New" w:hAnsi="Courier New" w:cs="Courier New" w:hint="default"/>
+      </w:rPr>
+    </w:lvl>
+    <w:lvl w:ilvl="2" w:tplc="FFFFFFFF" w:tentative="1">
+      <w:start w:val="1"/>
+      <w:numFmt w:val="bullet"/>
+      <w:lvlText w:val=""/>
+      <w:lvlJc w:val="left"/>
+      <w:pPr>
+        <w:ind w:left="2520" w:hanging="360"/>
+      </w:pPr>
+      <w:rPr>
+        <w:rFonts w:ascii="Wingdings" w:hAnsi="Wingdings" w:hint="default"/>
+      </w:rPr>
+    </w:lvl>
+    <w:lvl w:ilvl="3" w:tplc="FFFFFFFF" w:tentative="1">
+      <w:start w:val="1"/>
+      <w:numFmt w:val="bullet"/>
+      <w:lvlText w:val=""/>
+      <w:lvlJc w:val="left"/>
+      <w:pPr>
+        <w:ind w:left="3240" w:hanging="360"/>
+      </w:pPr>
+      <w:rPr>
+        <w:rFonts w:ascii="Symbol" w:hAnsi="Symbol" w:hint="default"/>
+      </w:rPr>
+    </w:lvl>
+    <w:lvl w:ilvl="4" w:tplc="FFFFFFFF" w:tentative="1">
+      <w:start w:val="1"/>
+      <w:numFmt w:val="bullet"/>
+      <w:lvlText w:val="o"/>
+      <w:lvlJc w:val="left"/>
+      <w:pPr>
+        <w:ind w:left="3960" w:hanging="360"/>
+      </w:pPr>
+      <w:rPr>
+        <w:rFonts w:ascii="Courier New" w:hAnsi="Courier New" w:cs="Courier New" w:hint="default"/>
+      </w:rPr>
+    </w:lvl>
+    <w:lvl w:ilvl="5" w:tplc="FFFFFFFF" w:tentative="1">
+      <w:start w:val="1"/>
+      <w:numFmt w:val="bullet"/>
+      <w:lvlText w:val=""/>
+      <w:lvlJc w:val="left"/>
+      <w:pPr>
+        <w:ind w:left="4680" w:hanging="360"/>
+      </w:pPr>
+      <w:rPr>
+        <w:rFonts w:ascii="Wingdings" w:hAnsi="Wingdings" w:hint="default"/>
+      </w:rPr>
+    </w:lvl>
+    <w:lvl w:ilvl="6" w:tplc="FFFFFFFF" w:tentative="1">
+      <w:start w:val="1"/>
+      <w:numFmt w:val="bullet"/>
+      <w:lvlText w:val=""/>
+      <w:lvlJc w:val="left"/>
+      <w:pPr>
+        <w:ind w:left="5400" w:hanging="360"/>
+      </w:pPr>
+      <w:rPr>
+        <w:rFonts w:ascii="Symbol" w:hAnsi="Symbol" w:hint="default"/>
+      </w:rPr>
+    </w:lvl>
+    <w:lvl w:ilvl="7" w:tplc="FFFFFFFF" w:tentative="1">
+      <w:start w:val="1"/>
+      <w:numFmt w:val="bullet"/>
+      <w:lvlText w:val="o"/>
+      <w:lvlJc w:val="left"/>
+      <w:pPr>
+        <w:ind w:left="6120" w:hanging="360"/>
+      </w:pPr>
+      <w:rPr>
+        <w:rFonts w:ascii="Courier New" w:hAnsi="Courier New" w:cs="Courier New" w:hint="default"/>
+      </w:rPr>
+    </w:lvl>
+    <w:lvl w:ilvl="8" w:tplc="FFFFFFFF" w:tentative="1">
+      <w:start w:val="1"/>
+      <w:numFmt w:val="bullet"/>
+      <w:lvlText w:val=""/>
+      <w:lvlJc w:val="left"/>
+      <w:pPr>
+        <w:ind w:left="6840" w:hanging="360"/>
+      </w:pPr>
+      <w:rPr>
+        <w:rFonts w:ascii="Wingdings" w:hAnsi="Wingdings" w:hint="default"/>
+      </w:rPr>
+    </w:lvl>
+  </w:abstractNum>
+  <w:abstractNum w:abstractNumId="16" w15:restartNumberingAfterBreak="0">
+    <w:nsid w:val="6861268C"/>
+    <w:multiLevelType w:val="hybridMultilevel"/>
+    <w:tmpl w:val="FD5EC816"/>
+    <w:lvl w:ilvl="0" w:tplc="04090001">
+      <w:start w:val="1"/>
+      <w:numFmt w:val="bullet"/>
+      <w:lvlText w:val=""/>
+      <w:lvlJc w:val="left"/>
+      <w:pPr>
+        <w:ind w:left="1080" w:hanging="360"/>
+      </w:pPr>
+      <w:rPr>
+        <w:rFonts w:ascii="Symbol" w:hAnsi="Symbol" w:hint="default"/>
+      </w:rPr>
+    </w:lvl>
+    <w:lvl w:ilvl="1" w:tplc="04090003" w:tentative="1">
+      <w:start w:val="1"/>
+      <w:numFmt w:val="bullet"/>
+      <w:lvlText w:val="o"/>
+      <w:lvlJc w:val="left"/>
+      <w:pPr>
+        <w:ind w:left="1800" w:hanging="360"/>
+      </w:pPr>
+      <w:rPr>
+        <w:rFonts w:ascii="Courier New" w:hAnsi="Courier New" w:cs="Courier New" w:hint="default"/>
+      </w:rPr>
+    </w:lvl>
+    <w:lvl w:ilvl="2" w:tplc="04090005" w:tentative="1">
+      <w:start w:val="1"/>
+      <w:numFmt w:val="bullet"/>
+      <w:lvlText w:val=""/>
+      <w:lvlJc w:val="left"/>
+      <w:pPr>
+        <w:ind w:left="2520" w:hanging="360"/>
+      </w:pPr>
+      <w:rPr>
+        <w:rFonts w:ascii="Wingdings" w:hAnsi="Wingdings" w:hint="default"/>
+      </w:rPr>
+    </w:lvl>
+    <w:lvl w:ilvl="3" w:tplc="04090001" w:tentative="1">
+      <w:start w:val="1"/>
+      <w:numFmt w:val="bullet"/>
+      <w:lvlText w:val=""/>
+      <w:lvlJc w:val="left"/>
+      <w:pPr>
+        <w:ind w:left="3240" w:hanging="360"/>
+      </w:pPr>
+      <w:rPr>
+        <w:rFonts w:ascii="Symbol" w:hAnsi="Symbol" w:hint="default"/>
+      </w:rPr>
+    </w:lvl>
+    <w:lvl w:ilvl="4" w:tplc="04090003" w:tentative="1">
+      <w:start w:val="1"/>
+      <w:numFmt w:val="bullet"/>
+      <w:lvlText w:val="o"/>
+      <w:lvlJc w:val="left"/>
+      <w:pPr>
+        <w:ind w:left="3960" w:hanging="360"/>
+      </w:pPr>
+      <w:rPr>
+        <w:rFonts w:ascii="Courier New" w:hAnsi="Courier New" w:cs="Courier New" w:hint="default"/>
+      </w:rPr>
+    </w:lvl>
+    <w:lvl w:ilvl="5" w:tplc="04090005" w:tentative="1">
+      <w:start w:val="1"/>
+      <w:numFmt w:val="bullet"/>
+      <w:lvlText w:val=""/>
+      <w:lvlJc w:val="left"/>
+      <w:pPr>
+        <w:ind w:left="4680" w:hanging="360"/>
+      </w:pPr>
+      <w:rPr>
+        <w:rFonts w:ascii="Wingdings" w:hAnsi="Wingdings" w:hint="default"/>
+      </w:rPr>
+    </w:lvl>
+    <w:lvl w:ilvl="6" w:tplc="04090001" w:tentative="1">
+      <w:start w:val="1"/>
+      <w:numFmt w:val="bullet"/>
+      <w:lvlText w:val=""/>
+      <w:lvlJc w:val="left"/>
+      <w:pPr>
+        <w:ind w:left="5400" w:hanging="360"/>
+      </w:pPr>
+      <w:rPr>
+        <w:rFonts w:ascii="Symbol" w:hAnsi="Symbol" w:hint="default"/>
+      </w:rPr>
+    </w:lvl>
+    <w:lvl w:ilvl="7" w:tplc="04090003" w:tentative="1">
+      <w:start w:val="1"/>
+      <w:numFmt w:val="bullet"/>
+      <w:lvlText w:val="o"/>
+      <w:lvlJc w:val="left"/>
+      <w:pPr>
+        <w:ind w:left="6120" w:hanging="360"/>
+      </w:pPr>
+      <w:rPr>
+        <w:rFonts w:ascii="Courier New" w:hAnsi="Courier New" w:cs="Courier New" w:hint="default"/>
+      </w:rPr>
+    </w:lvl>
+    <w:lvl w:ilvl="8" w:tplc="04090005" w:tentative="1">
+      <w:start w:val="1"/>
+      <w:numFmt w:val="bullet"/>
+      <w:lvlText w:val=""/>
+      <w:lvlJc w:val="left"/>
+      <w:pPr>
+        <w:ind w:left="6840" w:hanging="360"/>
+      </w:pPr>
+      <w:rPr>
+        <w:rFonts w:ascii="Wingdings" w:hAnsi="Wingdings" w:hint="default"/>
+      </w:rPr>
+    </w:lvl>
+  </w:abstractNum>
+  <w:abstractNum w:abstractNumId="17" w15:restartNumberingAfterBreak="0">
+    <w:nsid w:val="6C850A72"/>
+    <w:multiLevelType w:val="multilevel"/>
+    <w:tmpl w:val="D1EE0EBE"/>
+    <w:lvl w:ilvl="0">
+      <w:start w:val="1"/>
+      <w:numFmt w:val="bullet"/>
+      <w:lvlText w:val=""/>
+      <w:lvlJc w:val="left"/>
+      <w:pPr>
+        <w:tabs>
+          <w:tab w:val="num" w:pos="720"/>
+        </w:tabs>
+        <w:ind w:left="720" w:hanging="360"/>
+      </w:pPr>
+      <w:rPr>
+        <w:rFonts w:ascii="Symbol" w:hAnsi="Symbol" w:hint="default"/>
+        <w:sz w:val="20"/>
+      </w:rPr>
+    </w:lvl>
+    <w:lvl w:ilvl="1" w:tentative="1">
+      <w:start w:val="1"/>
+      <w:numFmt w:val="bullet"/>
+      <w:lvlText w:val="o"/>
+      <w:lvlJc w:val="left"/>
+      <w:pPr>
+        <w:tabs>
+          <w:tab w:val="num" w:pos="1440"/>
+        </w:tabs>
+        <w:ind w:left="1440" w:hanging="360"/>
+      </w:pPr>
+      <w:rPr>
+        <w:rFonts w:ascii="Courier New" w:hAnsi="Courier New" w:hint="default"/>
+        <w:sz w:val="20"/>
+      </w:rPr>
+    </w:lvl>
+    <w:lvl w:ilvl="2" w:tentative="1">
+      <w:start w:val="1"/>
+      <w:numFmt w:val="bullet"/>
+      <w:lvlText w:val=""/>
+      <w:lvlJc w:val="left"/>
+      <w:pPr>
+        <w:tabs>
+          <w:tab w:val="num" w:pos="2160"/>
+        </w:tabs>
+        <w:ind w:left="2160" w:hanging="360"/>
+      </w:pPr>
+      <w:rPr>
+        <w:rFonts w:ascii="Wingdings" w:hAnsi="Wingdings" w:hint="default"/>
+        <w:sz w:val="20"/>
+      </w:rPr>
+    </w:lvl>
+    <w:lvl w:ilvl="3" w:tentative="1">
+      <w:start w:val="1"/>
+      <w:numFmt w:val="bullet"/>
+      <w:lvlText w:val=""/>
+      <w:lvlJc w:val="left"/>
+      <w:pPr>
+        <w:tabs>
+          <w:tab w:val="num" w:pos="2880"/>
+        </w:tabs>
+        <w:ind w:left="2880" w:hanging="360"/>
+      </w:pPr>
+      <w:rPr>
+        <w:rFonts w:ascii="Wingdings" w:hAnsi="Wingdings" w:hint="default"/>
+        <w:sz w:val="20"/>
+      </w:rPr>
+    </w:lvl>
+    <w:lvl w:ilvl="4" w:tentative="1">
+      <w:start w:val="1"/>
+      <w:numFmt w:val="bullet"/>
+      <w:lvlText w:val=""/>
+      <w:lvlJc w:val="left"/>
+      <w:pPr>
+        <w:tabs>
+          <w:tab w:val="num" w:pos="3600"/>
+        </w:tabs>
+        <w:ind w:left="3600" w:hanging="360"/>
+      </w:pPr>
+      <w:rPr>
+        <w:rFonts w:ascii="Wingdings" w:hAnsi="Wingdings" w:hint="default"/>
+        <w:sz w:val="20"/>
+      </w:rPr>
+    </w:lvl>
+    <w:lvl w:ilvl="5" w:tentative="1">
+      <w:start w:val="1"/>
+      <w:numFmt w:val="bullet"/>
+      <w:lvlText w:val=""/>
+      <w:lvlJc w:val="left"/>
+      <w:pPr>
+        <w:tabs>
+          <w:tab w:val="num" w:pos="4320"/>
+        </w:tabs>
+        <w:ind w:left="4320" w:hanging="360"/>
+      </w:pPr>
+      <w:rPr>
+        <w:rFonts w:ascii="Wingdings" w:hAnsi="Wingdings" w:hint="default"/>
+        <w:sz w:val="20"/>
+      </w:rPr>
+    </w:lvl>
+    <w:lvl w:ilvl="6" w:tentative="1">
+      <w:start w:val="1"/>
+      <w:numFmt w:val="bullet"/>
+      <w:lvlText w:val=""/>
+      <w:lvlJc w:val="left"/>
+      <w:pPr>
+        <w:tabs>
+          <w:tab w:val="num" w:pos="5040"/>
+        </w:tabs>
+        <w:ind w:left="5040" w:hanging="360"/>
+      </w:pPr>
+      <w:rPr>
+        <w:rFonts w:ascii="Wingdings" w:hAnsi="Wingdings" w:hint="default"/>
+        <w:sz w:val="20"/>
+      </w:rPr>
+    </w:lvl>
+    <w:lvl w:ilvl="7" w:tentative="1">
+      <w:start w:val="1"/>
+      <w:numFmt w:val="bullet"/>
+      <w:lvlText w:val=""/>
+      <w:lvlJc w:val="left"/>
+      <w:pPr>
+        <w:tabs>
+          <w:tab w:val="num" w:pos="5760"/>
+        </w:tabs>
+        <w:ind w:left="5760" w:hanging="360"/>
+      </w:pPr>
+      <w:rPr>
+        <w:rFonts w:ascii="Wingdings" w:hAnsi="Wingdings" w:hint="default"/>
+        <w:sz w:val="20"/>
+      </w:rPr>
+    </w:lvl>
+    <w:lvl w:ilvl="8" w:tentative="1">
+      <w:start w:val="1"/>
+      <w:numFmt w:val="bullet"/>
+      <w:lvlText w:val=""/>
+      <w:lvlJc w:val="left"/>
+      <w:pPr>
+        <w:tabs>
+          <w:tab w:val="num" w:pos="6480"/>
+        </w:tabs>
+        <w:ind w:left="6480" w:hanging="360"/>
+      </w:pPr>
+      <w:rPr>
+        <w:rFonts w:ascii="Wingdings" w:hAnsi="Wingdings" w:hint="default"/>
+        <w:sz w:val="20"/>
+      </w:rPr>
+    </w:lvl>
+  </w:abstractNum>
+  <w:abstractNum w:abstractNumId="18" w15:restartNumberingAfterBreak="0">
+    <w:nsid w:val="6E241965"/>
+    <w:multiLevelType w:val="hybridMultilevel"/>
+    <w:tmpl w:val="B85A099A"/>
+    <w:lvl w:ilvl="0" w:tplc="04090001">
+      <w:start w:val="1"/>
+      <w:numFmt w:val="bullet"/>
+      <w:lvlText w:val=""/>
+      <w:lvlJc w:val="left"/>
+      <w:pPr>
+        <w:ind w:left="1080" w:hanging="360"/>
+      </w:pPr>
+      <w:rPr>
+        <w:rFonts w:ascii="Symbol" w:hAnsi="Symbol" w:hint="default"/>
+      </w:rPr>
+    </w:lvl>
+    <w:lvl w:ilvl="1" w:tplc="04090003" w:tentative="1">
+      <w:start w:val="1"/>
+      <w:numFmt w:val="bullet"/>
+      <w:lvlText w:val="o"/>
+      <w:lvlJc w:val="left"/>
+      <w:pPr>
+        <w:ind w:left="1800" w:hanging="360"/>
+      </w:pPr>
+      <w:rPr>
+        <w:rFonts w:ascii="Courier New" w:hAnsi="Courier New" w:cs="Courier New" w:hint="default"/>
+      </w:rPr>
+    </w:lvl>
+    <w:lvl w:ilvl="2" w:tplc="04090005" w:tentative="1">
+      <w:start w:val="1"/>
+      <w:numFmt w:val="bullet"/>
+      <w:lvlText w:val=""/>
+      <w:lvlJc w:val="left"/>
+      <w:pPr>
+        <w:ind w:left="2520" w:hanging="360"/>
+      </w:pPr>
+      <w:rPr>
+        <w:rFonts w:ascii="Wingdings" w:hAnsi="Wingdings" w:hint="default"/>
+      </w:rPr>
+    </w:lvl>
+    <w:lvl w:ilvl="3" w:tplc="04090001" w:tentative="1">
+      <w:start w:val="1"/>
+      <w:numFmt w:val="bullet"/>
+      <w:lvlText w:val=""/>
+      <w:lvlJc w:val="left"/>
+      <w:pPr>
+        <w:ind w:left="3240" w:hanging="360"/>
+      </w:pPr>
+      <w:rPr>
+        <w:rFonts w:ascii="Symbol" w:hAnsi="Symbol" w:hint="default"/>
+      </w:rPr>
+    </w:lvl>
+    <w:lvl w:ilvl="4" w:tplc="04090003" w:tentative="1">
+      <w:start w:val="1"/>
+      <w:numFmt w:val="bullet"/>
+      <w:lvlText w:val="o"/>
+      <w:lvlJc w:val="left"/>
+      <w:pPr>
+        <w:ind w:left="3960" w:hanging="360"/>
+      </w:pPr>
+      <w:rPr>
+        <w:rFonts w:ascii="Courier New" w:hAnsi="Courier New" w:cs="Courier New" w:hint="default"/>
+      </w:rPr>
+    </w:lvl>
+    <w:lvl w:ilvl="5" w:tplc="04090005" w:tentative="1">
+      <w:start w:val="1"/>
+      <w:numFmt w:val="bullet"/>
+      <w:lvlText w:val=""/>
+      <w:lvlJc w:val="left"/>
+      <w:pPr>
+        <w:ind w:left="4680" w:hanging="360"/>
+      </w:pPr>
+      <w:rPr>
+        <w:rFonts w:ascii="Wingdings" w:hAnsi="Wingdings" w:hint="default"/>
+      </w:rPr>
+    </w:lvl>
+    <w:lvl w:ilvl="6" w:tplc="04090001" w:tentative="1">
+      <w:start w:val="1"/>
+      <w:numFmt w:val="bullet"/>
+      <w:lvlText w:val=""/>
+      <w:lvlJc w:val="left"/>
+      <w:pPr>
+        <w:ind w:left="5400" w:hanging="360"/>
+      </w:pPr>
+      <w:rPr>
+        <w:rFonts w:ascii="Symbol" w:hAnsi="Symbol" w:hint="default"/>
+      </w:rPr>
+    </w:lvl>
+    <w:lvl w:ilvl="7" w:tplc="04090003" w:tentative="1">
+      <w:start w:val="1"/>
+      <w:numFmt w:val="bullet"/>
+      <w:lvlText w:val="o"/>
+      <w:lvlJc w:val="left"/>
+      <w:pPr>
+        <w:ind w:left="6120" w:hanging="360"/>
+      </w:pPr>
+      <w:rPr>
+        <w:rFonts w:ascii="Courier New" w:hAnsi="Courier New" w:cs="Courier New" w:hint="default"/>
+      </w:rPr>
+    </w:lvl>
+    <w:lvl w:ilvl="8" w:tplc="04090005" w:tentative="1">
+      <w:start w:val="1"/>
+      <w:numFmt w:val="bullet"/>
+      <w:lvlText w:val=""/>
+      <w:lvlJc w:val="left"/>
+      <w:pPr>
+        <w:ind w:left="6840" w:hanging="360"/>
+      </w:pPr>
+      <w:rPr>
+        <w:rFonts w:ascii="Wingdings" w:hAnsi="Wingdings" w:hint="default"/>
+      </w:rPr>
+    </w:lvl>
+  </w:abstractNum>
+  <w:abstractNum w:abstractNumId="19" w15:restartNumberingAfterBreak="0">
+    <w:nsid w:val="70390D90"/>
+    <w:multiLevelType w:val="multilevel"/>
+    <w:tmpl w:val="C762902E"/>
+    <w:numStyleLink w:val="WWNum1"/>
+  </w:abstractNum>
+  <w:abstractNum w:abstractNumId="20" w15:restartNumberingAfterBreak="0">
+    <w:nsid w:val="73012B73"/>
+    <w:multiLevelType w:val="multilevel"/>
+    <w:tmpl w:val="0BA88D98"/>
+    <w:lvl w:ilvl="0">
+      <w:start w:val="1"/>
+      <w:numFmt w:val="bullet"/>
+      <w:lvlText w:val=""/>
+      <w:lvlJc w:val="left"/>
+      <w:pPr>
+        <w:tabs>
+          <w:tab w:val="num" w:pos="720"/>
+        </w:tabs>
+        <w:ind w:left="720" w:hanging="360"/>
+      </w:pPr>
+      <w:rPr>
+        <w:rFonts w:ascii="Symbol" w:hAnsi="Symbol" w:hint="default"/>
+        <w:sz w:val="20"/>
+      </w:rPr>
+    </w:lvl>
+    <w:lvl w:ilvl="1" w:tentative="1">
+      <w:start w:val="1"/>
+      <w:numFmt w:val="bullet"/>
+      <w:lvlText w:val="o"/>
+      <w:lvlJc w:val="left"/>
+      <w:pPr>
+        <w:tabs>
+          <w:tab w:val="num" w:pos="1440"/>
+        </w:tabs>
+        <w:ind w:left="1440" w:hanging="360"/>
+      </w:pPr>
+      <w:rPr>
+        <w:rFonts w:ascii="Courier New" w:hAnsi="Courier New" w:hint="default"/>
+        <w:sz w:val="20"/>
+      </w:rPr>
+    </w:lvl>
+    <w:lvl w:ilvl="2" w:tentative="1">
+      <w:start w:val="1"/>
+      <w:numFmt w:val="bullet"/>
+      <w:lvlText w:val=""/>
+      <w:lvlJc w:val="left"/>
+      <w:pPr>
+        <w:tabs>
+          <w:tab w:val="num" w:pos="2160"/>
+        </w:tabs>
+        <w:ind w:left="2160" w:hanging="360"/>
+      </w:pPr>
+      <w:rPr>
+        <w:rFonts w:ascii="Wingdings" w:hAnsi="Wingdings" w:hint="default"/>
+        <w:sz w:val="20"/>
+      </w:rPr>
+    </w:lvl>
+    <w:lvl w:ilvl="3" w:tentative="1">
+      <w:start w:val="1"/>
+      <w:numFmt w:val="bullet"/>
+      <w:lvlText w:val=""/>
+      <w:lvlJc w:val="left"/>
+      <w:pPr>
+        <w:tabs>
+          <w:tab w:val="num" w:pos="2880"/>
+        </w:tabs>
+        <w:ind w:left="2880" w:hanging="360"/>
+      </w:pPr>
+      <w:rPr>
+        <w:rFonts w:ascii="Wingdings" w:hAnsi="Wingdings" w:hint="default"/>
+        <w:sz w:val="20"/>
+      </w:rPr>
+    </w:lvl>
+    <w:lvl w:ilvl="4" w:tentative="1">
+      <w:start w:val="1"/>
+      <w:numFmt w:val="bullet"/>
+      <w:lvlText w:val=""/>
+      <w:lvlJc w:val="left"/>
+      <w:pPr>
+        <w:tabs>
+          <w:tab w:val="num" w:pos="3600"/>
+        </w:tabs>
+        <w:ind w:left="3600" w:hanging="360"/>
+      </w:pPr>
+      <w:rPr>
+        <w:rFonts w:ascii="Wingdings" w:hAnsi="Wingdings" w:hint="default"/>
+        <w:sz w:val="20"/>
+      </w:rPr>
+    </w:lvl>
+    <w:lvl w:ilvl="5" w:tentative="1">
+      <w:start w:val="1"/>
+      <w:numFmt w:val="bullet"/>
+      <w:lvlText w:val=""/>
+      <w:lvlJc w:val="left"/>
+      <w:pPr>
+        <w:tabs>
+          <w:tab w:val="num" w:pos="4320"/>
+        </w:tabs>
+        <w:ind w:left="4320" w:hanging="360"/>
+      </w:pPr>
+      <w:rPr>
+        <w:rFonts w:ascii="Wingdings" w:hAnsi="Wingdings" w:hint="default"/>
+        <w:sz w:val="20"/>
+      </w:rPr>
+    </w:lvl>
+    <w:lvl w:ilvl="6" w:tentative="1">
+      <w:start w:val="1"/>
+      <w:numFmt w:val="bullet"/>
+      <w:lvlText w:val=""/>
+      <w:lvlJc w:val="left"/>
+      <w:pPr>
+        <w:tabs>
+          <w:tab w:val="num" w:pos="5040"/>
+        </w:tabs>
+        <w:ind w:left="5040" w:hanging="360"/>
+      </w:pPr>
+      <w:rPr>
+        <w:rFonts w:ascii="Wingdings" w:hAnsi="Wingdings" w:hint="default"/>
+        <w:sz w:val="20"/>
+      </w:rPr>
+    </w:lvl>
+    <w:lvl w:ilvl="7" w:tentative="1">
+      <w:start w:val="1"/>
+      <w:numFmt w:val="bullet"/>
+      <w:lvlText w:val=""/>
+      <w:lvlJc w:val="left"/>
+      <w:pPr>
+        <w:tabs>
+          <w:tab w:val="num" w:pos="5760"/>
+        </w:tabs>
+        <w:ind w:left="5760" w:hanging="360"/>
+      </w:pPr>
+      <w:rPr>
+        <w:rFonts w:ascii="Wingdings" w:hAnsi="Wingdings" w:hint="default"/>
+        <w:sz w:val="20"/>
+      </w:rPr>
+    </w:lvl>
+    <w:lvl w:ilvl="8" w:tentative="1">
+      <w:start w:val="1"/>
+      <w:numFmt w:val="bullet"/>
+      <w:lvlText w:val=""/>
+      <w:lvlJc w:val="left"/>
+      <w:pPr>
+        <w:tabs>
+          <w:tab w:val="num" w:pos="6480"/>
+        </w:tabs>
+        <w:ind w:left="6480" w:hanging="360"/>
+      </w:pPr>
+      <w:rPr>
+        <w:rFonts w:ascii="Wingdings" w:hAnsi="Wingdings" w:hint="default"/>
+        <w:sz w:val="20"/>
+      </w:rPr>
+    </w:lvl>
+  </w:abstractNum>
+  <w:abstractNum w:abstractNumId="21" w15:restartNumberingAfterBreak="0">
+    <w:nsid w:val="73B3610F"/>
+    <w:multiLevelType w:val="multilevel"/>
+    <w:tmpl w:val="AB5EB4DA"/>
+    <w:lvl w:ilvl="0">
+      <w:start w:val="1"/>
+      <w:numFmt w:val="bullet"/>
+      <w:lvlText w:val=""/>
+      <w:lvlJc w:val="left"/>
+      <w:pPr>
+        <w:tabs>
+          <w:tab w:val="num" w:pos="720"/>
+        </w:tabs>
+        <w:ind w:left="720" w:hanging="360"/>
+      </w:pPr>
+      <w:rPr>
+        <w:rFonts w:ascii="Symbol" w:hAnsi="Symbol" w:hint="default"/>
+        <w:sz w:val="20"/>
+      </w:rPr>
+    </w:lvl>
+    <w:lvl w:ilvl="1">
+      <w:start w:val="1"/>
+      <w:numFmt w:val="bullet"/>
+      <w:lvlText w:val="o"/>
+      <w:lvlJc w:val="left"/>
+      <w:pPr>
+        <w:tabs>
+          <w:tab w:val="num" w:pos="1440"/>
+        </w:tabs>
+        <w:ind w:left="1440" w:hanging="360"/>
+      </w:pPr>
+      <w:rPr>
+        <w:rFonts w:ascii="Courier New" w:hAnsi="Courier New" w:hint="default"/>
+        <w:sz w:val="20"/>
+      </w:rPr>
+    </w:lvl>
+    <w:lvl w:ilvl="2" w:tentative="1">
+      <w:start w:val="1"/>
+      <w:numFmt w:val="bullet"/>
+      <w:lvlText w:val=""/>
+      <w:lvlJc w:val="left"/>
+      <w:pPr>
+        <w:tabs>
+          <w:tab w:val="num" w:pos="2160"/>
+        </w:tabs>
+        <w:ind w:left="2160" w:hanging="360"/>
+      </w:pPr>
+      <w:rPr>
+        <w:rFonts w:ascii="Wingdings" w:hAnsi="Wingdings" w:hint="default"/>
+        <w:sz w:val="20"/>
+      </w:rPr>
+    </w:lvl>
+    <w:lvl w:ilvl="3" w:tentative="1">
+      <w:start w:val="1"/>
+      <w:numFmt w:val="bullet"/>
+      <w:lvlText w:val=""/>
+      <w:lvlJc w:val="left"/>
+      <w:pPr>
+        <w:tabs>
+          <w:tab w:val="num" w:pos="2880"/>
+        </w:tabs>
+        <w:ind w:left="2880" w:hanging="360"/>
+      </w:pPr>
+      <w:rPr>
+        <w:rFonts w:ascii="Wingdings" w:hAnsi="Wingdings" w:hint="default"/>
+        <w:sz w:val="20"/>
+      </w:rPr>
+    </w:lvl>
+    <w:lvl w:ilvl="4" w:tentative="1">
+      <w:start w:val="1"/>
+      <w:numFmt w:val="bullet"/>
+      <w:lvlText w:val=""/>
+      <w:lvlJc w:val="left"/>
+      <w:pPr>
+        <w:tabs>
+          <w:tab w:val="num" w:pos="3600"/>
+        </w:tabs>
+        <w:ind w:left="3600" w:hanging="360"/>
+      </w:pPr>
+      <w:rPr>
+        <w:rFonts w:ascii="Wingdings" w:hAnsi="Wingdings" w:hint="default"/>
+        <w:sz w:val="20"/>
+      </w:rPr>
+    </w:lvl>
+    <w:lvl w:ilvl="5" w:tentative="1">
+      <w:start w:val="1"/>
+      <w:numFmt w:val="bullet"/>
+      <w:lvlText w:val=""/>
+      <w:lvlJc w:val="left"/>
+      <w:pPr>
+        <w:tabs>
+          <w:tab w:val="num" w:pos="4320"/>
+        </w:tabs>
+        <w:ind w:left="4320" w:hanging="360"/>
+      </w:pPr>
+      <w:rPr>
+        <w:rFonts w:ascii="Wingdings" w:hAnsi="Wingdings" w:hint="default"/>
+        <w:sz w:val="20"/>
+      </w:rPr>
+    </w:lvl>
+    <w:lvl w:ilvl="6" w:tentative="1">
+      <w:start w:val="1"/>
+      <w:numFmt w:val="bullet"/>
+      <w:lvlText w:val=""/>
+      <w:lvlJc w:val="left"/>
+      <w:pPr>
+        <w:tabs>
+          <w:tab w:val="num" w:pos="5040"/>
+        </w:tabs>
+        <w:ind w:left="5040" w:hanging="360"/>
+      </w:pPr>
+      <w:rPr>
+        <w:rFonts w:ascii="Wingdings" w:hAnsi="Wingdings" w:hint="default"/>
+        <w:sz w:val="20"/>
+      </w:rPr>
+    </w:lvl>
+    <w:lvl w:ilvl="7" w:tentative="1">
+      <w:start w:val="1"/>
+      <w:numFmt w:val="bullet"/>
+      <w:lvlText w:val=""/>
+      <w:lvlJc w:val="left"/>
+      <w:pPr>
+        <w:tabs>
+          <w:tab w:val="num" w:pos="5760"/>
+        </w:tabs>
+        <w:ind w:left="5760" w:hanging="360"/>
+      </w:pPr>
+      <w:rPr>
+        <w:rFonts w:ascii="Wingdings" w:hAnsi="Wingdings" w:hint="default"/>
+        <w:sz w:val="20"/>
+      </w:rPr>
+    </w:lvl>
+    <w:lvl w:ilvl="8" w:tentative="1">
+      <w:start w:val="1"/>
+      <w:numFmt w:val="bullet"/>
+      <w:lvlText w:val=""/>
+      <w:lvlJc w:val="left"/>
+      <w:pPr>
+        <w:tabs>
+          <w:tab w:val="num" w:pos="6480"/>
+        </w:tabs>
+        <w:ind w:left="6480" w:hanging="360"/>
+      </w:pPr>
+      <w:rPr>
+        <w:rFonts w:ascii="Wingdings" w:hAnsi="Wingdings" w:hint="default"/>
+        <w:sz w:val="20"/>
+      </w:rPr>
+    </w:lvl>
+  </w:abstractNum>
+  <w:abstractNum w:abstractNumId="22" w15:restartNumberingAfterBreak="0">
+    <w:nsid w:val="75842D15"/>
+    <w:multiLevelType w:val="hybridMultilevel"/>
+    <w:tmpl w:val="902C8606"/>
+    <w:lvl w:ilvl="0" w:tplc="04090001">
+      <w:start w:val="1"/>
+      <w:numFmt w:val="bullet"/>
+      <w:lvlText w:val=""/>
+      <w:lvlJc w:val="left"/>
+      <w:pPr>
+        <w:ind w:left="1080" w:hanging="360"/>
+      </w:pPr>
+      <w:rPr>
+        <w:rFonts w:ascii="Symbol" w:hAnsi="Symbol" w:hint="default"/>
+      </w:rPr>
+    </w:lvl>
+    <w:lvl w:ilvl="1" w:tplc="04090003" w:tentative="1">
+      <w:start w:val="1"/>
+      <w:numFmt w:val="bullet"/>
+      <w:lvlText w:val="o"/>
+      <w:lvlJc w:val="left"/>
+      <w:pPr>
+        <w:ind w:left="1800" w:hanging="360"/>
+      </w:pPr>
+      <w:rPr>
+        <w:rFonts w:ascii="Courier New" w:hAnsi="Courier New" w:cs="Courier New" w:hint="default"/>
+      </w:rPr>
+    </w:lvl>
+    <w:lvl w:ilvl="2" w:tplc="04090005" w:tentative="1">
+      <w:start w:val="1"/>
+      <w:numFmt w:val="bullet"/>
+      <w:lvlText w:val=""/>
+      <w:lvlJc w:val="left"/>
+      <w:pPr>
+        <w:ind w:left="2520" w:hanging="360"/>
+      </w:pPr>
+      <w:rPr>
+        <w:rFonts w:ascii="Wingdings" w:hAnsi="Wingdings" w:hint="default"/>
+      </w:rPr>
+    </w:lvl>
+    <w:lvl w:ilvl="3" w:tplc="04090001" w:tentative="1">
+      <w:start w:val="1"/>
+      <w:numFmt w:val="bullet"/>
+      <w:lvlText w:val=""/>
+      <w:lvlJc w:val="left"/>
+      <w:pPr>
+        <w:ind w:left="3240" w:hanging="360"/>
+      </w:pPr>
+      <w:rPr>
+        <w:rFonts w:ascii="Symbol" w:hAnsi="Symbol" w:hint="default"/>
+      </w:rPr>
+    </w:lvl>
+    <w:lvl w:ilvl="4" w:tplc="04090003" w:tentative="1">
+      <w:start w:val="1"/>
+      <w:numFmt w:val="bullet"/>
+      <w:lvlText w:val="o"/>
+      <w:lvlJc w:val="left"/>
+      <w:pPr>
+        <w:ind w:left="3960" w:hanging="360"/>
+      </w:pPr>
+      <w:rPr>
+        <w:rFonts w:ascii="Courier New" w:hAnsi="Courier New" w:cs="Courier New" w:hint="default"/>
+      </w:rPr>
+    </w:lvl>
+    <w:lvl w:ilvl="5" w:tplc="04090005" w:tentative="1">
+      <w:start w:val="1"/>
+      <w:numFmt w:val="bullet"/>
+      <w:lvlText w:val=""/>
+      <w:lvlJc w:val="left"/>
+      <w:pPr>
+        <w:ind w:left="4680" w:hanging="360"/>
+      </w:pPr>
+      <w:rPr>
+        <w:rFonts w:ascii="Wingdings" w:hAnsi="Wingdings" w:hint="default"/>
+      </w:rPr>
+    </w:lvl>
+    <w:lvl w:ilvl="6" w:tplc="04090001" w:tentative="1">
+      <w:start w:val="1"/>
+      <w:numFmt w:val="bullet"/>
+      <w:lvlText w:val=""/>
+      <w:lvlJc w:val="left"/>
+      <w:pPr>
+        <w:ind w:left="5400" w:hanging="360"/>
+      </w:pPr>
+      <w:rPr>
+        <w:rFonts w:ascii="Symbol" w:hAnsi="Symbol" w:hint="default"/>
+      </w:rPr>
+    </w:lvl>
+    <w:lvl w:ilvl="7" w:tplc="04090003" w:tentative="1">
+      <w:start w:val="1"/>
+      <w:numFmt w:val="bullet"/>
+      <w:lvlText w:val="o"/>
+      <w:lvlJc w:val="left"/>
+      <w:pPr>
+        <w:ind w:left="6120" w:hanging="360"/>
+      </w:pPr>
+      <w:rPr>
+        <w:rFonts w:ascii="Courier New" w:hAnsi="Courier New" w:cs="Courier New" w:hint="default"/>
+      </w:rPr>
+    </w:lvl>
+    <w:lvl w:ilvl="8" w:tplc="04090005" w:tentative="1">
+      <w:start w:val="1"/>
+      <w:numFmt w:val="bullet"/>
+      <w:lvlText w:val=""/>
+      <w:lvlJc w:val="left"/>
+      <w:pPr>
+        <w:ind w:left="6840" w:hanging="360"/>
+      </w:pPr>
+      <w:rPr>
+        <w:rFonts w:ascii="Wingdings" w:hAnsi="Wingdings" w:hint="default"/>
+      </w:rPr>
+    </w:lvl>
+  </w:abstractNum>
   <w:num w:numId="1" w16cid:durableId="1868714504">
+    <w:abstractNumId w:val="3"/>
+  </w:num>
+  <w:num w:numId="2" w16cid:durableId="175315211">
+    <w:abstractNumId w:val="3"/>
+  </w:num>
+  <w:num w:numId="3" w16cid:durableId="597370943">
+    <w:abstractNumId w:val="8"/>
+  </w:num>
+  <w:num w:numId="4" w16cid:durableId="1370643708">
+    <w:abstractNumId w:val="7"/>
+  </w:num>
+  <w:num w:numId="5" w16cid:durableId="2080591476">
+    <w:abstractNumId w:val="17"/>
+  </w:num>
+  <w:num w:numId="6" w16cid:durableId="1120800283">
+    <w:abstractNumId w:val="1"/>
+  </w:num>
+  <w:num w:numId="7" w16cid:durableId="2124110830">
+    <w:abstractNumId w:val="13"/>
+  </w:num>
+  <w:num w:numId="8" w16cid:durableId="1072387807">
+    <w:abstractNumId w:val="20"/>
+  </w:num>
+  <w:num w:numId="9" w16cid:durableId="1120343297">
+    <w:abstractNumId w:val="21"/>
+  </w:num>
+  <w:num w:numId="10" w16cid:durableId="2084404119">
     <w:abstractNumId w:val="0"/>
   </w:num>
-  <w:num w:numId="2" w16cid:durableId="175315211">
-    <w:abstractNumId w:val="0"/>
-    <w:lvlOverride w:ilvl="0"/>
+  <w:num w:numId="11" w16cid:durableId="93744711">
+    <w:abstractNumId w:val="6"/>
+  </w:num>
+  <w:num w:numId="12" w16cid:durableId="393313854">
+    <w:abstractNumId w:val="22"/>
+  </w:num>
+  <w:num w:numId="13" w16cid:durableId="277566965">
+    <w:abstractNumId w:val="18"/>
+  </w:num>
+  <w:num w:numId="14" w16cid:durableId="1361662348">
+    <w:abstractNumId w:val="9"/>
+  </w:num>
+  <w:num w:numId="15" w16cid:durableId="725690227">
+    <w:abstractNumId w:val="2"/>
+  </w:num>
+  <w:num w:numId="16" w16cid:durableId="1196310522">
+    <w:abstractNumId w:val="4"/>
+  </w:num>
+  <w:num w:numId="17" w16cid:durableId="774521274">
+    <w:abstractNumId w:val="11"/>
+  </w:num>
+  <w:num w:numId="18" w16cid:durableId="1988439727">
+    <w:abstractNumId w:val="5"/>
+  </w:num>
+  <w:num w:numId="19" w16cid:durableId="812411599">
+    <w:abstractNumId w:val="16"/>
+  </w:num>
+  <w:num w:numId="20" w16cid:durableId="2051030792">
+    <w:abstractNumId w:val="10"/>
+  </w:num>
+  <w:num w:numId="21" w16cid:durableId="763572212">
+    <w:abstractNumId w:val="19"/>
+  </w:num>
+  <w:num w:numId="22" w16cid:durableId="1425956084">
+    <w:abstractNumId w:val="14"/>
+  </w:num>
+  <w:num w:numId="23" w16cid:durableId="1819417798">
+    <w:abstractNumId w:val="12"/>
+  </w:num>
+  <w:num w:numId="24" w16cid:durableId="524753884">
+    <w:abstractNumId w:val="15"/>
   </w:num>
 </w:numbering>
 </file>
@@ -777,6 +4007,7 @@
     <w:next w:val="Standard"/>
     <w:uiPriority w:val="9"/>
     <w:qFormat/>
+    <w:rsid w:val="00947E6D"/>
     <w:pPr>
       <w:keepNext/>
       <w:keepLines/>
@@ -784,8 +4015,13 @@
       <w:outlineLvl w:val="0"/>
     </w:pPr>
     <w:rPr>
-      <w:sz w:val="40"/>
-      <w:szCs w:val="40"/>
+      <w:rFonts w:ascii="Verdana" w:hAnsi="Verdana"/>
+      <w:b/>
+      <w:bCs/>
+      <w:color w:val="215E99" w:themeColor="text2" w:themeTint="BF"/>
+      <w:sz w:val="28"/>
+      <w:szCs w:val="28"/>
+      <w:lang w:val="en-US"/>
     </w:rPr>
   </w:style>
   <w:style w:type="paragraph" w:styleId="Titre2">
@@ -795,6 +4031,7 @@
     <w:uiPriority w:val="9"/>
     <w:unhideWhenUsed/>
     <w:qFormat/>
+    <w:rsid w:val="00947E6D"/>
     <w:pPr>
       <w:keepNext/>
       <w:keepLines/>
@@ -802,8 +4039,12 @@
       <w:outlineLvl w:val="1"/>
     </w:pPr>
     <w:rPr>
-      <w:sz w:val="32"/>
-      <w:szCs w:val="32"/>
+      <w:rFonts w:ascii="Verdana" w:hAnsi="Verdana"/>
+      <w:i/>
+      <w:iCs/>
+      <w:sz w:val="20"/>
+      <w:szCs w:val="20"/>
+      <w:lang w:val="en-US"/>
     </w:rPr>
   </w:style>
   <w:style w:type="paragraph" w:styleId="Titre3">
@@ -885,7 +4126,6 @@
   <w:style w:type="character" w:default="1" w:styleId="Policepardfaut">
     <w:name w:val="Default Paragraph Font"/>
     <w:uiPriority w:val="1"/>
-    <w:semiHidden/>
     <w:unhideWhenUsed/>
   </w:style>
   <w:style w:type="table" w:default="1" w:styleId="TableauNormal">

</xml_diff>